<commit_message>
Aktzeptanzkriterien erweitert, sowie Tab sachen geändert
</commit_message>
<xml_diff>
--- a/documents/Akzeptanzkriterien.docx
+++ b/documents/Akzeptanzkriterien.docx
@@ -178,19 +178,8 @@
           <w:lang w:eastAsia="en-US"/>
         </w:rPr>
         <w:br/>
-        <w:t xml:space="preserve">Marco </w:t>
-      </w:r>
-      <w:proofErr w:type="spellStart"/>
-      <w:r>
-        <w:rPr>
-          <w:rFonts w:eastAsiaTheme="minorHAnsi" w:hAnsiTheme="minorHAnsi" w:cstheme="minorHAnsi"/>
-          <w:sz w:val="40"/>
-          <w:szCs w:val="40"/>
-          <w:lang w:eastAsia="en-US"/>
-        </w:rPr>
-        <w:t>Wilscher</w:t>
-      </w:r>
-      <w:proofErr w:type="spellEnd"/>
+        <w:t>Marco Wilscher</w:t>
+      </w:r>
     </w:p>
     <w:p>
       <w:pPr>
@@ -233,8 +222,6 @@
         </w:rPr>
         <w:t>n</w:t>
       </w:r>
-      <w:bookmarkStart w:id="0" w:name="_GoBack"/>
-      <w:bookmarkEnd w:id="0"/>
     </w:p>
     <w:p>
       <w:pPr>
@@ -955,6 +942,107 @@
       </w:r>
     </w:p>
     <w:p>
+      <w:pPr>
+        <w:pStyle w:val="Listenabsatz"/>
+        <w:rPr>
+          <w:rFonts w:hAnsiTheme="minorHAnsi" w:cstheme="minorHAnsi"/>
+          <w:sz w:val="24"/>
+          <w:szCs w:val="24"/>
+        </w:rPr>
+      </w:pPr>
+    </w:p>
+    <w:p>
+      <w:pPr>
+        <w:pStyle w:val="Listenabsatz"/>
+        <w:numPr>
+          <w:ilvl w:val="0"/>
+          <w:numId w:val="3"/>
+        </w:numPr>
+        <w:rPr>
+          <w:rFonts w:hAnsiTheme="minorHAnsi" w:cstheme="minorHAnsi"/>
+          <w:sz w:val="24"/>
+          <w:szCs w:val="24"/>
+        </w:rPr>
+      </w:pPr>
+      <w:r>
+        <w:rPr>
+          <w:rFonts w:hAnsiTheme="minorHAnsi" w:cstheme="minorHAnsi"/>
+          <w:b/>
+          <w:sz w:val="24"/>
+          <w:szCs w:val="24"/>
+        </w:rPr>
+        <w:t>Aktion:</w:t>
+      </w:r>
+      <w:r>
+        <w:rPr>
+          <w:rFonts w:hAnsiTheme="minorHAnsi" w:cstheme="minorHAnsi"/>
+          <w:sz w:val="24"/>
+          <w:szCs w:val="24"/>
+        </w:rPr>
+        <w:t xml:space="preserve"> User </w:t>
+      </w:r>
+      <w:r>
+        <w:rPr>
+          <w:rFonts w:hAnsiTheme="minorHAnsi" w:cstheme="minorHAnsi"/>
+          <w:sz w:val="24"/>
+          <w:szCs w:val="24"/>
+        </w:rPr>
+        <w:t>gibt keine Position an, an der er spielen kann.</w:t>
+      </w:r>
+    </w:p>
+    <w:p>
+      <w:pPr>
+        <w:pStyle w:val="Listenabsatz"/>
+        <w:rPr>
+          <w:rFonts w:hAnsiTheme="minorHAnsi" w:cstheme="minorHAnsi"/>
+          <w:sz w:val="24"/>
+          <w:szCs w:val="24"/>
+        </w:rPr>
+      </w:pPr>
+      <w:r>
+        <w:rPr>
+          <w:rFonts w:hAnsiTheme="minorHAnsi" w:cstheme="minorHAnsi"/>
+          <w:b/>
+          <w:sz w:val="24"/>
+          <w:szCs w:val="24"/>
+        </w:rPr>
+        <w:t>Ergebnis:</w:t>
+      </w:r>
+      <w:r>
+        <w:rPr>
+          <w:rFonts w:hAnsiTheme="minorHAnsi" w:cstheme="minorHAnsi"/>
+          <w:sz w:val="24"/>
+          <w:szCs w:val="24"/>
+        </w:rPr>
+        <w:t xml:space="preserve"> User erhält eine Meldung, dass</w:t>
+      </w:r>
+      <w:r>
+        <w:rPr>
+          <w:rFonts w:hAnsiTheme="minorHAnsi" w:cstheme="minorHAnsi"/>
+          <w:sz w:val="24"/>
+          <w:szCs w:val="24"/>
+        </w:rPr>
+        <w:t xml:space="preserve"> er mindestens eine Position auswählen muss</w:t>
+      </w:r>
+      <w:r>
+        <w:rPr>
+          <w:rFonts w:hAnsiTheme="minorHAnsi" w:cstheme="minorHAnsi"/>
+          <w:sz w:val="24"/>
+          <w:szCs w:val="24"/>
+        </w:rPr>
+        <w:t>.</w:t>
+      </w:r>
+    </w:p>
+    <w:p>
+      <w:pPr>
+        <w:rPr>
+          <w:rFonts w:hAnsiTheme="minorHAnsi" w:cstheme="minorHAnsi"/>
+          <w:sz w:val="24"/>
+          <w:szCs w:val="24"/>
+        </w:rPr>
+      </w:pPr>
+    </w:p>
+    <w:p>
       <w:r>
         <w:br w:type="page"/>
       </w:r>
@@ -1161,7 +1249,15 @@
           <w:sz w:val="24"/>
           <w:szCs w:val="24"/>
         </w:rPr>
-        <w:t>vorhandener User ändern</w:t>
+        <w:t xml:space="preserve">vorhandener User </w:t>
+      </w:r>
+      <w:r>
+        <w:rPr>
+          <w:rFonts w:hAnsiTheme="minorHAnsi" w:cstheme="minorHAnsi"/>
+          <w:sz w:val="24"/>
+          <w:szCs w:val="24"/>
+        </w:rPr>
+        <w:t>bearbeiten</w:t>
       </w:r>
       <w:r>
         <w:rPr>
@@ -1384,15 +1480,7 @@
           <w:sz w:val="24"/>
           <w:szCs w:val="24"/>
         </w:rPr>
-        <w:t xml:space="preserve"> und </w:t>
-      </w:r>
-      <w:r>
-        <w:rPr>
-          <w:rFonts w:hAnsiTheme="minorHAnsi" w:cstheme="minorHAnsi"/>
-          <w:sz w:val="24"/>
-          <w:szCs w:val="24"/>
-        </w:rPr>
-        <w:t>Passwort</w:t>
+        <w:t xml:space="preserve"> und Passwort</w:t>
       </w:r>
       <w:r>
         <w:rPr>
@@ -1530,6 +1618,334 @@
         </w:rPr>
         <w:t>bereits vergeben ist.</w:t>
       </w:r>
+    </w:p>
+    <w:p>
+      <w:pPr>
+        <w:rPr>
+          <w:rFonts w:hAnsiTheme="minorHAnsi" w:cstheme="minorHAnsi"/>
+          <w:sz w:val="24"/>
+          <w:szCs w:val="24"/>
+        </w:rPr>
+      </w:pPr>
+    </w:p>
+    <w:p>
+      <w:pPr>
+        <w:pStyle w:val="berschrift1"/>
+        <w:rPr>
+          <w:rFonts w:asciiTheme="minorHAnsi" w:hAnsiTheme="minorHAnsi" w:cstheme="minorHAnsi"/>
+        </w:rPr>
+      </w:pPr>
+      <w:r>
+        <w:rPr>
+          <w:rFonts w:asciiTheme="minorHAnsi" w:hAnsiTheme="minorHAnsi" w:cstheme="minorHAnsi"/>
+        </w:rPr>
+        <w:t xml:space="preserve">Akzeptanzkriterium: </w:t>
+      </w:r>
+      <w:r>
+        <w:rPr>
+          <w:rFonts w:asciiTheme="minorHAnsi" w:hAnsiTheme="minorHAnsi" w:cstheme="minorHAnsi"/>
+        </w:rPr>
+        <w:t>Spiel</w:t>
+      </w:r>
+      <w:r>
+        <w:rPr>
+          <w:rFonts w:asciiTheme="minorHAnsi" w:hAnsiTheme="minorHAnsi" w:cstheme="minorHAnsi"/>
+        </w:rPr>
+        <w:t>verwaltung</w:t>
+      </w:r>
+    </w:p>
+    <w:p>
+      <w:pPr>
+        <w:rPr>
+          <w:rFonts w:hAnsiTheme="minorHAnsi" w:cstheme="minorHAnsi"/>
+          <w:sz w:val="24"/>
+          <w:szCs w:val="24"/>
+        </w:rPr>
+      </w:pPr>
+      <w:r>
+        <w:rPr>
+          <w:rFonts w:hAnsiTheme="minorHAnsi" w:cstheme="minorHAnsi"/>
+          <w:b/>
+          <w:sz w:val="24"/>
+          <w:szCs w:val="24"/>
+        </w:rPr>
+        <w:t>Vorbedingung:</w:t>
+      </w:r>
+      <w:r>
+        <w:rPr>
+          <w:rFonts w:hAnsiTheme="minorHAnsi" w:cstheme="minorHAnsi"/>
+          <w:sz w:val="24"/>
+          <w:szCs w:val="24"/>
+        </w:rPr>
+        <w:t xml:space="preserve"> </w:t>
+      </w:r>
+      <w:r>
+        <w:rPr>
+          <w:rFonts w:hAnsiTheme="minorHAnsi" w:cstheme="minorHAnsi"/>
+          <w:sz w:val="24"/>
+          <w:szCs w:val="24"/>
+        </w:rPr>
+        <w:t>User muss eingeloggt sein und Administrator-Rechte haben.</w:t>
+      </w:r>
+    </w:p>
+    <w:p>
+      <w:pPr>
+        <w:rPr>
+          <w:rFonts w:hAnsiTheme="minorHAnsi" w:cstheme="minorHAnsi"/>
+          <w:sz w:val="24"/>
+          <w:szCs w:val="24"/>
+        </w:rPr>
+      </w:pPr>
+      <w:r>
+        <w:rPr>
+          <w:rFonts w:hAnsiTheme="minorHAnsi" w:cstheme="minorHAnsi"/>
+          <w:b/>
+          <w:sz w:val="24"/>
+          <w:szCs w:val="24"/>
+        </w:rPr>
+        <w:t>Aktion:</w:t>
+      </w:r>
+      <w:r>
+        <w:rPr>
+          <w:rFonts w:hAnsiTheme="minorHAnsi" w:cstheme="minorHAnsi"/>
+          <w:sz w:val="24"/>
+          <w:szCs w:val="24"/>
+        </w:rPr>
+        <w:t xml:space="preserve"> User </w:t>
+      </w:r>
+      <w:r>
+        <w:rPr>
+          <w:rFonts w:hAnsiTheme="minorHAnsi" w:cstheme="minorHAnsi"/>
+          <w:sz w:val="24"/>
+          <w:szCs w:val="24"/>
+        </w:rPr>
+        <w:t>kann neue Spiele anlegen, ändern und löschen</w:t>
+      </w:r>
+      <w:r>
+        <w:rPr>
+          <w:rFonts w:hAnsiTheme="minorHAnsi" w:cstheme="minorHAnsi"/>
+          <w:sz w:val="24"/>
+          <w:szCs w:val="24"/>
+        </w:rPr>
+        <w:t>.</w:t>
+      </w:r>
+      <w:r>
+        <w:rPr>
+          <w:rFonts w:hAnsiTheme="minorHAnsi" w:cstheme="minorHAnsi"/>
+          <w:sz w:val="24"/>
+          <w:szCs w:val="24"/>
+        </w:rPr>
+        <w:t xml:space="preserve"> Außerdem kann er Spieler dem Spiel zuweisen, sowie die Daten für das Ergebnis eintragen.</w:t>
+      </w:r>
+    </w:p>
+    <w:p>
+      <w:pPr>
+        <w:rPr>
+          <w:rFonts w:hAnsiTheme="minorHAnsi" w:cstheme="minorHAnsi"/>
+          <w:sz w:val="24"/>
+          <w:szCs w:val="24"/>
+        </w:rPr>
+      </w:pPr>
+    </w:p>
+    <w:p>
+      <w:pPr>
+        <w:rPr>
+          <w:rFonts w:hAnsiTheme="minorHAnsi" w:cstheme="minorHAnsi"/>
+          <w:sz w:val="28"/>
+          <w:szCs w:val="28"/>
+          <w:u w:val="single"/>
+        </w:rPr>
+      </w:pPr>
+      <w:r>
+        <w:rPr>
+          <w:rFonts w:hAnsiTheme="minorHAnsi" w:cstheme="minorHAnsi"/>
+          <w:sz w:val="28"/>
+          <w:szCs w:val="28"/>
+          <w:u w:val="single"/>
+        </w:rPr>
+        <w:t>Testfäll</w:t>
+      </w:r>
+      <w:r>
+        <w:rPr>
+          <w:rFonts w:hAnsiTheme="minorHAnsi" w:cstheme="minorHAnsi"/>
+          <w:sz w:val="28"/>
+          <w:szCs w:val="28"/>
+          <w:u w:val="single"/>
+        </w:rPr>
+        <w:t>e:</w:t>
+      </w:r>
+    </w:p>
+    <w:p>
+      <w:pPr>
+        <w:pStyle w:val="Listenabsatz"/>
+        <w:numPr>
+          <w:ilvl w:val="0"/>
+          <w:numId w:val="5"/>
+        </w:numPr>
+        <w:rPr>
+          <w:rFonts w:hAnsiTheme="minorHAnsi" w:cstheme="minorHAnsi"/>
+          <w:sz w:val="24"/>
+          <w:szCs w:val="24"/>
+        </w:rPr>
+      </w:pPr>
+      <w:r>
+        <w:rPr>
+          <w:rFonts w:hAnsiTheme="minorHAnsi" w:cstheme="minorHAnsi"/>
+          <w:b/>
+          <w:sz w:val="24"/>
+          <w:szCs w:val="24"/>
+        </w:rPr>
+        <w:t>Aktion:</w:t>
+      </w:r>
+      <w:r>
+        <w:rPr>
+          <w:rFonts w:hAnsiTheme="minorHAnsi" w:cstheme="minorHAnsi"/>
+          <w:sz w:val="24"/>
+          <w:szCs w:val="24"/>
+        </w:rPr>
+        <w:t xml:space="preserve"> </w:t>
+      </w:r>
+      <w:r>
+        <w:rPr>
+          <w:rFonts w:hAnsiTheme="minorHAnsi" w:cstheme="minorHAnsi"/>
+          <w:sz w:val="24"/>
+          <w:szCs w:val="24"/>
+        </w:rPr>
+        <w:t>User legt Spiel an, wählt aber keine Spieler für das Spiel aus.</w:t>
+      </w:r>
+    </w:p>
+    <w:p>
+      <w:pPr>
+        <w:pStyle w:val="Listenabsatz"/>
+        <w:rPr>
+          <w:rFonts w:hAnsiTheme="minorHAnsi" w:cstheme="minorHAnsi"/>
+          <w:sz w:val="24"/>
+          <w:szCs w:val="24"/>
+        </w:rPr>
+      </w:pPr>
+      <w:r>
+        <w:rPr>
+          <w:rFonts w:hAnsiTheme="minorHAnsi" w:cstheme="minorHAnsi"/>
+          <w:b/>
+          <w:sz w:val="24"/>
+          <w:szCs w:val="24"/>
+        </w:rPr>
+        <w:t xml:space="preserve">Ergebnis: </w:t>
+      </w:r>
+      <w:r>
+        <w:rPr>
+          <w:rFonts w:hAnsiTheme="minorHAnsi" w:cstheme="minorHAnsi"/>
+          <w:sz w:val="24"/>
+          <w:szCs w:val="24"/>
+        </w:rPr>
+        <w:t>User erhält</w:t>
+      </w:r>
+      <w:r>
+        <w:rPr>
+          <w:rFonts w:hAnsiTheme="minorHAnsi" w:cstheme="minorHAnsi"/>
+          <w:sz w:val="24"/>
+          <w:szCs w:val="24"/>
+        </w:rPr>
+        <w:t xml:space="preserve"> Meldung, dass er eine Mindestanzahl von Spielern für das Spiel auswählen muss. </w:t>
+      </w:r>
+      <w:r>
+        <w:rPr>
+          <w:rFonts w:hAnsiTheme="minorHAnsi" w:cstheme="minorHAnsi"/>
+          <w:sz w:val="24"/>
+          <w:szCs w:val="24"/>
+        </w:rPr>
+        <w:br/>
+      </w:r>
+    </w:p>
+    <w:p>
+      <w:pPr>
+        <w:pStyle w:val="Listenabsatz"/>
+        <w:numPr>
+          <w:ilvl w:val="0"/>
+          <w:numId w:val="5"/>
+        </w:numPr>
+        <w:rPr>
+          <w:rFonts w:hAnsiTheme="minorHAnsi" w:cstheme="minorHAnsi"/>
+          <w:sz w:val="24"/>
+          <w:szCs w:val="24"/>
+        </w:rPr>
+      </w:pPr>
+      <w:r>
+        <w:rPr>
+          <w:rFonts w:hAnsiTheme="minorHAnsi" w:cstheme="minorHAnsi"/>
+          <w:b/>
+          <w:sz w:val="24"/>
+          <w:szCs w:val="24"/>
+        </w:rPr>
+        <w:t xml:space="preserve">Aktion: </w:t>
+      </w:r>
+      <w:r>
+        <w:rPr>
+          <w:rFonts w:hAnsiTheme="minorHAnsi" w:cstheme="minorHAnsi"/>
+          <w:sz w:val="24"/>
+          <w:szCs w:val="24"/>
+        </w:rPr>
+        <w:t>User weißt einem Spieler kein Team zu.</w:t>
+      </w:r>
+      <w:r>
+        <w:rPr>
+          <w:rFonts w:hAnsiTheme="minorHAnsi" w:cstheme="minorHAnsi"/>
+          <w:sz w:val="24"/>
+          <w:szCs w:val="24"/>
+        </w:rPr>
+        <w:br/>
+      </w:r>
+      <w:r>
+        <w:rPr>
+          <w:rFonts w:hAnsiTheme="minorHAnsi" w:cstheme="minorHAnsi"/>
+          <w:b/>
+          <w:sz w:val="24"/>
+          <w:szCs w:val="24"/>
+        </w:rPr>
+        <w:t>Ergebnis:</w:t>
+      </w:r>
+      <w:r>
+        <w:rPr>
+          <w:rFonts w:hAnsiTheme="minorHAnsi" w:cstheme="minorHAnsi"/>
+          <w:sz w:val="24"/>
+          <w:szCs w:val="24"/>
+        </w:rPr>
+        <w:t xml:space="preserve"> User erhält eine Meldung, dass </w:t>
+      </w:r>
+      <w:r>
+        <w:rPr>
+          <w:rFonts w:hAnsiTheme="minorHAnsi" w:cstheme="minorHAnsi"/>
+          <w:sz w:val="24"/>
+          <w:szCs w:val="24"/>
+        </w:rPr>
+        <w:t>jeder Spieler einem Team zugewiesen sein muss.</w:t>
+      </w:r>
+    </w:p>
+    <w:p>
+      <w:pPr>
+        <w:pStyle w:val="Listenabsatz"/>
+        <w:rPr>
+          <w:rFonts w:hAnsiTheme="minorHAnsi" w:cstheme="minorHAnsi"/>
+          <w:sz w:val="24"/>
+          <w:szCs w:val="24"/>
+        </w:rPr>
+      </w:pPr>
+      <w:bookmarkStart w:id="0" w:name="_GoBack"/>
+      <w:bookmarkEnd w:id="0"/>
+    </w:p>
+    <w:p>
+      <w:pPr>
+        <w:pStyle w:val="Listenabsatz"/>
+        <w:numPr>
+          <w:ilvl w:val="0"/>
+          <w:numId w:val="5"/>
+        </w:numPr>
+        <w:rPr>
+          <w:rFonts w:hAnsiTheme="minorHAnsi" w:cstheme="minorHAnsi"/>
+          <w:sz w:val="24"/>
+          <w:szCs w:val="24"/>
+        </w:rPr>
+      </w:pPr>
     </w:p>
     <w:p>
       <w:pPr>
@@ -1836,7 +2252,7 @@
   <w:abstractNum w:abstractNumId="0" w15:restartNumberingAfterBreak="0">
     <w:nsid w:val="00B7243D"/>
     <w:multiLevelType w:val="hybridMultilevel"/>
-    <w:tmpl w:val="6720963E"/>
+    <w:tmpl w:val="B32C20F4"/>
     <w:lvl w:ilvl="0" w:tplc="75944E2E">
       <w:start w:val="1"/>
       <w:numFmt w:val="decimal"/>
@@ -2106,6 +2522,96 @@
     <w:nsid w:val="639B71D3"/>
     <w:multiLevelType w:val="hybridMultilevel"/>
     <w:tmpl w:val="6720963E"/>
+    <w:lvl w:ilvl="0" w:tplc="75944E2E">
+      <w:start w:val="1"/>
+      <w:numFmt w:val="decimal"/>
+      <w:lvlText w:val="%1."/>
+      <w:lvlJc w:val="left"/>
+      <w:pPr>
+        <w:ind w:left="720" w:hanging="360"/>
+      </w:pPr>
+      <w:rPr>
+        <w:rFonts w:hint="default"/>
+        <w:b w:val="0"/>
+      </w:rPr>
+    </w:lvl>
+    <w:lvl w:ilvl="1" w:tplc="0C070019" w:tentative="1">
+      <w:start w:val="1"/>
+      <w:numFmt w:val="lowerLetter"/>
+      <w:lvlText w:val="%2."/>
+      <w:lvlJc w:val="left"/>
+      <w:pPr>
+        <w:ind w:left="1440" w:hanging="360"/>
+      </w:pPr>
+    </w:lvl>
+    <w:lvl w:ilvl="2" w:tplc="0C07001B" w:tentative="1">
+      <w:start w:val="1"/>
+      <w:numFmt w:val="lowerRoman"/>
+      <w:lvlText w:val="%3."/>
+      <w:lvlJc w:val="right"/>
+      <w:pPr>
+        <w:ind w:left="2160" w:hanging="180"/>
+      </w:pPr>
+    </w:lvl>
+    <w:lvl w:ilvl="3" w:tplc="0C07000F" w:tentative="1">
+      <w:start w:val="1"/>
+      <w:numFmt w:val="decimal"/>
+      <w:lvlText w:val="%4."/>
+      <w:lvlJc w:val="left"/>
+      <w:pPr>
+        <w:ind w:left="2880" w:hanging="360"/>
+      </w:pPr>
+    </w:lvl>
+    <w:lvl w:ilvl="4" w:tplc="0C070019" w:tentative="1">
+      <w:start w:val="1"/>
+      <w:numFmt w:val="lowerLetter"/>
+      <w:lvlText w:val="%5."/>
+      <w:lvlJc w:val="left"/>
+      <w:pPr>
+        <w:ind w:left="3600" w:hanging="360"/>
+      </w:pPr>
+    </w:lvl>
+    <w:lvl w:ilvl="5" w:tplc="0C07001B" w:tentative="1">
+      <w:start w:val="1"/>
+      <w:numFmt w:val="lowerRoman"/>
+      <w:lvlText w:val="%6."/>
+      <w:lvlJc w:val="right"/>
+      <w:pPr>
+        <w:ind w:left="4320" w:hanging="180"/>
+      </w:pPr>
+    </w:lvl>
+    <w:lvl w:ilvl="6" w:tplc="0C07000F" w:tentative="1">
+      <w:start w:val="1"/>
+      <w:numFmt w:val="decimal"/>
+      <w:lvlText w:val="%7."/>
+      <w:lvlJc w:val="left"/>
+      <w:pPr>
+        <w:ind w:left="5040" w:hanging="360"/>
+      </w:pPr>
+    </w:lvl>
+    <w:lvl w:ilvl="7" w:tplc="0C070019" w:tentative="1">
+      <w:start w:val="1"/>
+      <w:numFmt w:val="lowerLetter"/>
+      <w:lvlText w:val="%8."/>
+      <w:lvlJc w:val="left"/>
+      <w:pPr>
+        <w:ind w:left="5760" w:hanging="360"/>
+      </w:pPr>
+    </w:lvl>
+    <w:lvl w:ilvl="8" w:tplc="0C07001B" w:tentative="1">
+      <w:start w:val="1"/>
+      <w:numFmt w:val="lowerRoman"/>
+      <w:lvlText w:val="%9."/>
+      <w:lvlJc w:val="right"/>
+      <w:pPr>
+        <w:ind w:left="6480" w:hanging="180"/>
+      </w:pPr>
+    </w:lvl>
+  </w:abstractNum>
+  <w:abstractNum w:abstractNumId="4" w15:restartNumberingAfterBreak="0">
+    <w:nsid w:val="71BD336C"/>
+    <w:multiLevelType w:val="hybridMultilevel"/>
+    <w:tmpl w:val="B32C20F4"/>
     <w:lvl w:ilvl="0" w:tplc="75944E2E">
       <w:start w:val="1"/>
       <w:numFmt w:val="decimal"/>
@@ -2203,6 +2709,9 @@
   </w:num>
   <w:num w:numId="4">
     <w:abstractNumId w:val="0"/>
+  </w:num>
+  <w:num w:numId="5">
+    <w:abstractNumId w:val="4"/>
   </w:num>
 </w:numbering>
 </file>
@@ -3025,7 +3534,7 @@
 </file>
 
 <file path=customXml/itemProps1.xml><?xml version="1.0" encoding="utf-8"?>
-<ds:datastoreItem xmlns:ds="http://schemas.openxmlformats.org/officeDocument/2006/customXml" ds:itemID="{032524E4-260C-4F3C-998F-686AF43EFBE8}">
+<ds:datastoreItem xmlns:ds="http://schemas.openxmlformats.org/officeDocument/2006/customXml" ds:itemID="{5F06003A-4E62-4B94-881B-BC667B0B0D7C}">
   <ds:schemaRefs>
     <ds:schemaRef ds:uri="http://schemas.openxmlformats.org/officeDocument/2006/bibliography"/>
   </ds:schemaRefs>

</xml_diff>

<commit_message>
Added multi-language-support for Messages; updated Akzeptanzkriterien
</commit_message>
<xml_diff>
--- a/documents/Akzeptanzkriterien.docx
+++ b/documents/Akzeptanzkriterien.docx
@@ -1065,7 +1065,13 @@
         <w:rPr>
           <w:rFonts w:asciiTheme="minorHAnsi" w:hAnsiTheme="minorHAnsi" w:cstheme="minorHAnsi"/>
         </w:rPr>
-        <w:t>Spielerverwaltung</w:t>
+        <w:t>Spieler</w:t>
+      </w:r>
+      <w:r>
+        <w:rPr>
+          <w:rFonts w:asciiTheme="minorHAnsi" w:hAnsiTheme="minorHAnsi" w:cstheme="minorHAnsi"/>
+        </w:rPr>
+        <w:t xml:space="preserve"> anlegen</w:t>
       </w:r>
     </w:p>
     <w:p>
@@ -1149,15 +1155,7 @@
           <w:sz w:val="24"/>
           <w:szCs w:val="24"/>
         </w:rPr>
-        <w:t>kann eigenen</w:t>
-      </w:r>
-      <w:r>
-        <w:rPr>
-          <w:rFonts w:hAnsiTheme="minorHAnsi" w:cstheme="minorHAnsi"/>
-          <w:sz w:val="24"/>
-          <w:szCs w:val="24"/>
-        </w:rPr>
-        <w:t xml:space="preserve"> </w:t>
+        <w:t xml:space="preserve">kann </w:t>
       </w:r>
       <w:r>
         <w:rPr>
@@ -1173,91 +1171,7 @@
           <w:sz w:val="24"/>
           <w:szCs w:val="24"/>
         </w:rPr>
-        <w:t xml:space="preserve"> (Name, Username, Passwort, </w:t>
-      </w:r>
-      <w:proofErr w:type="spellStart"/>
-      <w:r>
-        <w:rPr>
-          <w:rFonts w:hAnsiTheme="minorHAnsi" w:cstheme="minorHAnsi"/>
-          <w:sz w:val="24"/>
-          <w:szCs w:val="24"/>
-        </w:rPr>
-        <w:t>Adminrechte</w:t>
-      </w:r>
-      <w:proofErr w:type="spellEnd"/>
-      <w:r>
-        <w:rPr>
-          <w:rFonts w:hAnsiTheme="minorHAnsi" w:cstheme="minorHAnsi"/>
-          <w:sz w:val="24"/>
-          <w:szCs w:val="24"/>
-        </w:rPr>
-        <w:t>)</w:t>
-      </w:r>
-      <w:r>
-        <w:rPr>
-          <w:rFonts w:hAnsiTheme="minorHAnsi" w:cstheme="minorHAnsi"/>
-          <w:sz w:val="24"/>
-          <w:szCs w:val="24"/>
-        </w:rPr>
-        <w:t xml:space="preserve"> und bestehende löschen. Des Weiteren kann er auch </w:t>
-      </w:r>
-      <w:r>
-        <w:rPr>
-          <w:rFonts w:hAnsiTheme="minorHAnsi" w:cstheme="minorHAnsi"/>
-          <w:sz w:val="24"/>
-          <w:szCs w:val="24"/>
-        </w:rPr>
-        <w:t xml:space="preserve">die </w:t>
-      </w:r>
-      <w:r>
-        <w:rPr>
-          <w:rFonts w:hAnsiTheme="minorHAnsi" w:cstheme="minorHAnsi"/>
-          <w:sz w:val="24"/>
-          <w:szCs w:val="24"/>
-        </w:rPr>
-        <w:t xml:space="preserve">Daten </w:t>
-      </w:r>
-      <w:r>
-        <w:rPr>
-          <w:rFonts w:hAnsiTheme="minorHAnsi" w:cstheme="minorHAnsi"/>
-          <w:sz w:val="24"/>
-          <w:szCs w:val="24"/>
-        </w:rPr>
-        <w:t xml:space="preserve">(Name, Username, Passwort, </w:t>
-      </w:r>
-      <w:proofErr w:type="spellStart"/>
-      <w:r>
-        <w:rPr>
-          <w:rFonts w:hAnsiTheme="minorHAnsi" w:cstheme="minorHAnsi"/>
-          <w:sz w:val="24"/>
-          <w:szCs w:val="24"/>
-        </w:rPr>
-        <w:t>Adminrechte</w:t>
-      </w:r>
-      <w:proofErr w:type="spellEnd"/>
-      <w:r>
-        <w:rPr>
-          <w:rFonts w:hAnsiTheme="minorHAnsi" w:cstheme="minorHAnsi"/>
-          <w:sz w:val="24"/>
-          <w:szCs w:val="24"/>
-        </w:rPr>
-        <w:t xml:space="preserve">) </w:t>
-      </w:r>
-      <w:r>
-        <w:rPr>
-          <w:rFonts w:hAnsiTheme="minorHAnsi" w:cstheme="minorHAnsi"/>
-          <w:sz w:val="24"/>
-          <w:szCs w:val="24"/>
-        </w:rPr>
-        <w:t xml:space="preserve">vorhandener User </w:t>
-      </w:r>
-      <w:r>
-        <w:rPr>
-          <w:rFonts w:hAnsiTheme="minorHAnsi" w:cstheme="minorHAnsi"/>
-          <w:sz w:val="24"/>
-          <w:szCs w:val="24"/>
-        </w:rPr>
-        <w:t>bearbeiten</w:t>
+        <w:t xml:space="preserve"> (Name, Username, Passwort, Adminrechte)</w:t>
       </w:r>
       <w:r>
         <w:rPr>
@@ -1267,15 +1181,6 @@
         </w:rPr>
         <w:t>.</w:t>
       </w:r>
-    </w:p>
-    <w:p>
-      <w:pPr>
-        <w:rPr>
-          <w:rFonts w:hAnsiTheme="minorHAnsi" w:cstheme="minorHAnsi"/>
-          <w:sz w:val="24"/>
-          <w:szCs w:val="24"/>
-        </w:rPr>
-      </w:pPr>
     </w:p>
     <w:p>
       <w:pPr>
@@ -1645,13 +1550,741 @@
         <w:rPr>
           <w:rFonts w:asciiTheme="minorHAnsi" w:hAnsiTheme="minorHAnsi" w:cstheme="minorHAnsi"/>
         </w:rPr>
+        <w:t xml:space="preserve">Spieler </w:t>
+      </w:r>
+      <w:r>
+        <w:rPr>
+          <w:rFonts w:asciiTheme="minorHAnsi" w:hAnsiTheme="minorHAnsi" w:cstheme="minorHAnsi"/>
+        </w:rPr>
+        <w:t>bearbeiten</w:t>
+      </w:r>
+    </w:p>
+    <w:p>
+      <w:pPr>
+        <w:rPr>
+          <w:rFonts w:hAnsiTheme="minorHAnsi" w:cstheme="minorHAnsi"/>
+          <w:sz w:val="24"/>
+          <w:szCs w:val="24"/>
+        </w:rPr>
+      </w:pPr>
+      <w:r>
+        <w:rPr>
+          <w:rFonts w:hAnsiTheme="minorHAnsi" w:cstheme="minorHAnsi"/>
+          <w:b/>
+          <w:sz w:val="24"/>
+          <w:szCs w:val="24"/>
+        </w:rPr>
+        <w:t>Vorbedingung:</w:t>
+      </w:r>
+      <w:r>
+        <w:rPr>
+          <w:rFonts w:hAnsiTheme="minorHAnsi" w:cstheme="minorHAnsi"/>
+          <w:sz w:val="24"/>
+          <w:szCs w:val="24"/>
+        </w:rPr>
+        <w:t xml:space="preserve"> </w:t>
+      </w:r>
+      <w:r>
+        <w:rPr>
+          <w:rFonts w:hAnsiTheme="minorHAnsi" w:cstheme="minorHAnsi"/>
+          <w:sz w:val="24"/>
+          <w:szCs w:val="24"/>
+        </w:rPr>
+        <w:t>User muss eingeloggt sein und Administrator-Rechte haben.</w:t>
+      </w:r>
+    </w:p>
+    <w:p>
+      <w:pPr>
+        <w:rPr>
+          <w:rFonts w:hAnsiTheme="minorHAnsi" w:cstheme="minorHAnsi"/>
+          <w:sz w:val="24"/>
+          <w:szCs w:val="24"/>
+        </w:rPr>
+      </w:pPr>
+      <w:r>
+        <w:rPr>
+          <w:rFonts w:hAnsiTheme="minorHAnsi" w:cstheme="minorHAnsi"/>
+          <w:b/>
+          <w:sz w:val="24"/>
+          <w:szCs w:val="24"/>
+        </w:rPr>
+        <w:t>Aktion:</w:t>
+      </w:r>
+      <w:r>
+        <w:rPr>
+          <w:rFonts w:hAnsiTheme="minorHAnsi" w:cstheme="minorHAnsi"/>
+          <w:sz w:val="24"/>
+          <w:szCs w:val="24"/>
+        </w:rPr>
+        <w:t xml:space="preserve"> User </w:t>
+      </w:r>
+      <w:r>
+        <w:rPr>
+          <w:rFonts w:hAnsiTheme="minorHAnsi" w:cstheme="minorHAnsi"/>
+          <w:sz w:val="24"/>
+          <w:szCs w:val="24"/>
+        </w:rPr>
+        <w:t>kann die Daten (Name, Username, Passwort, Adminrechte) vorhandener User bearbeiten.</w:t>
+      </w:r>
+    </w:p>
+    <w:p>
+      <w:pPr>
+        <w:rPr>
+          <w:rFonts w:hAnsiTheme="minorHAnsi" w:cstheme="minorHAnsi"/>
+          <w:sz w:val="24"/>
+          <w:szCs w:val="24"/>
+        </w:rPr>
+      </w:pPr>
+    </w:p>
+    <w:p>
+      <w:pPr>
+        <w:rPr>
+          <w:rFonts w:hAnsiTheme="minorHAnsi" w:cstheme="minorHAnsi"/>
+          <w:sz w:val="28"/>
+          <w:szCs w:val="28"/>
+          <w:u w:val="single"/>
+        </w:rPr>
+      </w:pPr>
+      <w:r>
+        <w:rPr>
+          <w:rFonts w:hAnsiTheme="minorHAnsi" w:cstheme="minorHAnsi"/>
+          <w:sz w:val="28"/>
+          <w:szCs w:val="28"/>
+          <w:u w:val="single"/>
+        </w:rPr>
+        <w:t>Testfäll</w:t>
+      </w:r>
+      <w:r>
+        <w:rPr>
+          <w:rFonts w:hAnsiTheme="minorHAnsi" w:cstheme="minorHAnsi"/>
+          <w:sz w:val="28"/>
+          <w:szCs w:val="28"/>
+          <w:u w:val="single"/>
+        </w:rPr>
+        <w:t>e:</w:t>
+      </w:r>
+    </w:p>
+    <w:p>
+      <w:pPr>
+        <w:pStyle w:val="Listenabsatz"/>
+        <w:numPr>
+          <w:ilvl w:val="0"/>
+          <w:numId w:val="6"/>
+        </w:numPr>
+        <w:rPr>
+          <w:rFonts w:hAnsiTheme="minorHAnsi" w:cstheme="minorHAnsi"/>
+          <w:sz w:val="24"/>
+          <w:szCs w:val="24"/>
+        </w:rPr>
+      </w:pPr>
+      <w:r>
+        <w:rPr>
+          <w:rFonts w:hAnsiTheme="minorHAnsi" w:cstheme="minorHAnsi"/>
+          <w:b/>
+          <w:sz w:val="24"/>
+          <w:szCs w:val="24"/>
+        </w:rPr>
+        <w:t>Aktion:</w:t>
+      </w:r>
+      <w:r>
+        <w:rPr>
+          <w:rFonts w:hAnsiTheme="minorHAnsi" w:cstheme="minorHAnsi"/>
+          <w:sz w:val="24"/>
+          <w:szCs w:val="24"/>
+        </w:rPr>
+        <w:t xml:space="preserve"> User </w:t>
+      </w:r>
+      <w:r>
+        <w:rPr>
+          <w:rFonts w:hAnsiTheme="minorHAnsi" w:cstheme="minorHAnsi"/>
+          <w:sz w:val="24"/>
+          <w:szCs w:val="24"/>
+        </w:rPr>
+        <w:t>wählt</w:t>
+      </w:r>
+      <w:r>
+        <w:rPr>
+          <w:rFonts w:hAnsiTheme="minorHAnsi" w:cstheme="minorHAnsi"/>
+          <w:sz w:val="24"/>
+          <w:szCs w:val="24"/>
+        </w:rPr>
+        <w:t xml:space="preserve"> Spieler </w:t>
+      </w:r>
+      <w:r>
+        <w:rPr>
+          <w:rFonts w:hAnsiTheme="minorHAnsi" w:cstheme="minorHAnsi"/>
+          <w:sz w:val="24"/>
+          <w:szCs w:val="24"/>
+        </w:rPr>
+        <w:t xml:space="preserve">aus, </w:t>
+      </w:r>
+      <w:r>
+        <w:rPr>
+          <w:rFonts w:hAnsiTheme="minorHAnsi" w:cstheme="minorHAnsi"/>
+          <w:sz w:val="24"/>
+          <w:szCs w:val="24"/>
+        </w:rPr>
+        <w:t xml:space="preserve">gibt nichts (Leerstring) als Namen, Benutzernamen oder Passwort ein </w:t>
+      </w:r>
+      <w:r>
+        <w:rPr>
+          <w:rFonts w:hAnsiTheme="minorHAnsi" w:cstheme="minorHAnsi"/>
+          <w:sz w:val="24"/>
+          <w:szCs w:val="24"/>
+        </w:rPr>
+        <w:t xml:space="preserve">und klickt auf </w:t>
+      </w:r>
+      <w:r>
+        <w:rPr>
+          <w:rFonts w:hAnsiTheme="minorHAnsi" w:cstheme="minorHAnsi"/>
+          <w:sz w:val="24"/>
+          <w:szCs w:val="24"/>
+        </w:rPr>
+        <w:t>Aktualisieren</w:t>
+      </w:r>
+      <w:r>
+        <w:rPr>
+          <w:rFonts w:hAnsiTheme="minorHAnsi" w:cstheme="minorHAnsi"/>
+          <w:sz w:val="24"/>
+          <w:szCs w:val="24"/>
+        </w:rPr>
+        <w:t>.</w:t>
+      </w:r>
+    </w:p>
+    <w:p>
+      <w:pPr>
+        <w:pStyle w:val="Listenabsatz"/>
+        <w:rPr>
+          <w:rFonts w:hAnsiTheme="minorHAnsi" w:cstheme="minorHAnsi"/>
+          <w:sz w:val="24"/>
+          <w:szCs w:val="24"/>
+        </w:rPr>
+      </w:pPr>
+      <w:r>
+        <w:rPr>
+          <w:rFonts w:hAnsiTheme="minorHAnsi" w:cstheme="minorHAnsi"/>
+          <w:b/>
+          <w:sz w:val="24"/>
+          <w:szCs w:val="24"/>
+        </w:rPr>
+        <w:t xml:space="preserve">Ergebnis: </w:t>
+      </w:r>
+      <w:r>
+        <w:rPr>
+          <w:rFonts w:hAnsiTheme="minorHAnsi" w:cstheme="minorHAnsi"/>
+          <w:sz w:val="24"/>
+          <w:szCs w:val="24"/>
+        </w:rPr>
+        <w:t xml:space="preserve">User erhält eine Meldung, dass </w:t>
+      </w:r>
+      <w:r>
+        <w:rPr>
+          <w:rFonts w:hAnsiTheme="minorHAnsi" w:cstheme="minorHAnsi"/>
+          <w:sz w:val="24"/>
+          <w:szCs w:val="24"/>
+        </w:rPr>
+        <w:t xml:space="preserve">Name, </w:t>
+      </w:r>
+      <w:r>
+        <w:rPr>
+          <w:rFonts w:hAnsiTheme="minorHAnsi" w:cstheme="minorHAnsi"/>
+          <w:sz w:val="24"/>
+          <w:szCs w:val="24"/>
+        </w:rPr>
+        <w:t>Benutzername</w:t>
+      </w:r>
+      <w:r>
+        <w:rPr>
+          <w:rFonts w:hAnsiTheme="minorHAnsi" w:cstheme="minorHAnsi"/>
+          <w:sz w:val="24"/>
+          <w:szCs w:val="24"/>
+        </w:rPr>
+        <w:t xml:space="preserve"> und Passwort</w:t>
+      </w:r>
+      <w:r>
+        <w:rPr>
+          <w:rFonts w:hAnsiTheme="minorHAnsi" w:cstheme="minorHAnsi"/>
+          <w:sz w:val="24"/>
+          <w:szCs w:val="24"/>
+        </w:rPr>
+        <w:t xml:space="preserve"> </w:t>
+      </w:r>
+      <w:r>
+        <w:rPr>
+          <w:rFonts w:hAnsiTheme="minorHAnsi" w:cstheme="minorHAnsi"/>
+          <w:sz w:val="24"/>
+          <w:szCs w:val="24"/>
+        </w:rPr>
+        <w:t>nicht leer sein dürfen.</w:t>
+      </w:r>
+      <w:r>
+        <w:rPr>
+          <w:rFonts w:hAnsiTheme="minorHAnsi" w:cstheme="minorHAnsi"/>
+          <w:sz w:val="24"/>
+          <w:szCs w:val="24"/>
+        </w:rPr>
+        <w:br/>
+      </w:r>
+    </w:p>
+    <w:p>
+      <w:pPr>
+        <w:pStyle w:val="Listenabsatz"/>
+        <w:numPr>
+          <w:ilvl w:val="0"/>
+          <w:numId w:val="6"/>
+        </w:numPr>
+        <w:rPr>
+          <w:rFonts w:hAnsiTheme="minorHAnsi" w:cstheme="minorHAnsi"/>
+          <w:sz w:val="24"/>
+          <w:szCs w:val="24"/>
+        </w:rPr>
+      </w:pPr>
+      <w:r>
+        <w:rPr>
+          <w:rFonts w:hAnsiTheme="minorHAnsi" w:cstheme="minorHAnsi"/>
+          <w:b/>
+          <w:sz w:val="24"/>
+          <w:szCs w:val="24"/>
+        </w:rPr>
+        <w:t xml:space="preserve">Aktion: </w:t>
+      </w:r>
+      <w:r>
+        <w:rPr>
+          <w:rFonts w:hAnsiTheme="minorHAnsi" w:cstheme="minorHAnsi"/>
+          <w:sz w:val="24"/>
+          <w:szCs w:val="24"/>
+        </w:rPr>
+        <w:t xml:space="preserve">User </w:t>
+      </w:r>
+      <w:r>
+        <w:rPr>
+          <w:rFonts w:hAnsiTheme="minorHAnsi" w:cstheme="minorHAnsi"/>
+          <w:sz w:val="24"/>
+          <w:szCs w:val="24"/>
+        </w:rPr>
+        <w:t>wählt Spieler aus</w:t>
+      </w:r>
+      <w:r>
+        <w:rPr>
+          <w:rFonts w:hAnsiTheme="minorHAnsi" w:cstheme="minorHAnsi"/>
+          <w:sz w:val="24"/>
+          <w:szCs w:val="24"/>
+        </w:rPr>
+        <w:t>wählt einen bereits vorhandenen</w:t>
+      </w:r>
+      <w:r>
+        <w:rPr>
+          <w:rFonts w:hAnsiTheme="minorHAnsi" w:cstheme="minorHAnsi"/>
+          <w:sz w:val="24"/>
+          <w:szCs w:val="24"/>
+        </w:rPr>
+        <w:t xml:space="preserve"> Benutzernamen </w:t>
+      </w:r>
+      <w:r>
+        <w:rPr>
+          <w:rFonts w:hAnsiTheme="minorHAnsi" w:cstheme="minorHAnsi"/>
+          <w:sz w:val="24"/>
+          <w:szCs w:val="24"/>
+        </w:rPr>
+        <w:t xml:space="preserve">und klickt auf </w:t>
+      </w:r>
+      <w:r>
+        <w:rPr>
+          <w:rFonts w:hAnsiTheme="minorHAnsi" w:cstheme="minorHAnsi"/>
+          <w:sz w:val="24"/>
+          <w:szCs w:val="24"/>
+        </w:rPr>
+        <w:t>Aktualisieren.</w:t>
+      </w:r>
+      <w:r>
+        <w:rPr>
+          <w:rFonts w:hAnsiTheme="minorHAnsi" w:cstheme="minorHAnsi"/>
+          <w:sz w:val="24"/>
+          <w:szCs w:val="24"/>
+        </w:rPr>
+        <w:br/>
+      </w:r>
+      <w:r>
+        <w:rPr>
+          <w:rFonts w:hAnsiTheme="minorHAnsi" w:cstheme="minorHAnsi"/>
+          <w:b/>
+          <w:sz w:val="24"/>
+          <w:szCs w:val="24"/>
+        </w:rPr>
+        <w:t>Ergebnis:</w:t>
+      </w:r>
+      <w:r>
+        <w:rPr>
+          <w:rFonts w:hAnsiTheme="minorHAnsi" w:cstheme="minorHAnsi"/>
+          <w:sz w:val="24"/>
+          <w:szCs w:val="24"/>
+        </w:rPr>
+        <w:t xml:space="preserve"> User erhält eine Meldung, dass Benutzername </w:t>
+      </w:r>
+      <w:r>
+        <w:rPr>
+          <w:rFonts w:hAnsiTheme="minorHAnsi" w:cstheme="minorHAnsi"/>
+          <w:sz w:val="24"/>
+          <w:szCs w:val="24"/>
+        </w:rPr>
+        <w:t>bereits vergeben ist.</w:t>
+      </w:r>
+    </w:p>
+    <w:p>
+      <w:pPr>
+        <w:rPr>
+          <w:rFonts w:hAnsiTheme="minorHAnsi" w:cstheme="minorHAnsi"/>
+          <w:sz w:val="24"/>
+          <w:szCs w:val="24"/>
+        </w:rPr>
+      </w:pPr>
+    </w:p>
+    <w:p>
+      <w:pPr>
+        <w:rPr>
+          <w:rFonts w:hAnsiTheme="minorHAnsi" w:cstheme="minorHAnsi"/>
+          <w:sz w:val="24"/>
+          <w:szCs w:val="24"/>
+        </w:rPr>
+      </w:pPr>
+    </w:p>
+    <w:p>
+      <w:pPr>
+        <w:rPr>
+          <w:rFonts w:hAnsiTheme="minorHAnsi" w:cstheme="minorHAnsi"/>
+          <w:sz w:val="24"/>
+          <w:szCs w:val="24"/>
+        </w:rPr>
+      </w:pPr>
+    </w:p>
+    <w:p>
+      <w:pPr>
+        <w:rPr>
+          <w:rFonts w:hAnsiTheme="minorHAnsi" w:cstheme="minorHAnsi"/>
+          <w:sz w:val="24"/>
+          <w:szCs w:val="24"/>
+        </w:rPr>
+      </w:pPr>
+    </w:p>
+    <w:p>
+      <w:pPr>
+        <w:rPr>
+          <w:rFonts w:hAnsiTheme="minorHAnsi" w:cstheme="minorHAnsi"/>
+          <w:sz w:val="24"/>
+          <w:szCs w:val="24"/>
+        </w:rPr>
+      </w:pPr>
+    </w:p>
+    <w:p>
+      <w:pPr>
+        <w:rPr>
+          <w:rFonts w:hAnsiTheme="minorHAnsi" w:cstheme="minorHAnsi"/>
+          <w:sz w:val="24"/>
+          <w:szCs w:val="24"/>
+        </w:rPr>
+      </w:pPr>
+    </w:p>
+    <w:p>
+      <w:pPr>
+        <w:pStyle w:val="berschrift1"/>
+        <w:rPr>
+          <w:rFonts w:asciiTheme="minorHAnsi" w:hAnsiTheme="minorHAnsi" w:cstheme="minorHAnsi"/>
+        </w:rPr>
+      </w:pPr>
+      <w:r>
+        <w:rPr>
+          <w:rFonts w:asciiTheme="minorHAnsi" w:hAnsiTheme="minorHAnsi" w:cstheme="minorHAnsi"/>
+        </w:rPr>
+        <w:lastRenderedPageBreak/>
+        <w:t xml:space="preserve">Akzeptanzkriterium: </w:t>
+      </w:r>
+      <w:r>
+        <w:rPr>
+          <w:rFonts w:asciiTheme="minorHAnsi" w:hAnsiTheme="minorHAnsi" w:cstheme="minorHAnsi"/>
+        </w:rPr>
+        <w:t xml:space="preserve">Spieler </w:t>
+      </w:r>
+      <w:r>
+        <w:rPr>
+          <w:rFonts w:asciiTheme="minorHAnsi" w:hAnsiTheme="minorHAnsi" w:cstheme="minorHAnsi"/>
+        </w:rPr>
+        <w:t>löschen</w:t>
+      </w:r>
+    </w:p>
+    <w:p>
+      <w:pPr>
+        <w:rPr>
+          <w:rFonts w:hAnsiTheme="minorHAnsi" w:cstheme="minorHAnsi"/>
+          <w:sz w:val="24"/>
+          <w:szCs w:val="24"/>
+        </w:rPr>
+      </w:pPr>
+      <w:r>
+        <w:rPr>
+          <w:rFonts w:hAnsiTheme="minorHAnsi" w:cstheme="minorHAnsi"/>
+          <w:b/>
+          <w:sz w:val="24"/>
+          <w:szCs w:val="24"/>
+        </w:rPr>
+        <w:t>Vorbedingung:</w:t>
+      </w:r>
+      <w:r>
+        <w:rPr>
+          <w:rFonts w:hAnsiTheme="minorHAnsi" w:cstheme="minorHAnsi"/>
+          <w:sz w:val="24"/>
+          <w:szCs w:val="24"/>
+        </w:rPr>
+        <w:t xml:space="preserve"> </w:t>
+      </w:r>
+      <w:r>
+        <w:rPr>
+          <w:rFonts w:hAnsiTheme="minorHAnsi" w:cstheme="minorHAnsi"/>
+          <w:sz w:val="24"/>
+          <w:szCs w:val="24"/>
+        </w:rPr>
+        <w:t>User muss eingeloggt sein und Administrator-Rechte haben.</w:t>
+      </w:r>
+    </w:p>
+    <w:p>
+      <w:pPr>
+        <w:rPr>
+          <w:rFonts w:hAnsiTheme="minorHAnsi" w:cstheme="minorHAnsi"/>
+          <w:sz w:val="24"/>
+          <w:szCs w:val="24"/>
+        </w:rPr>
+      </w:pPr>
+      <w:r>
+        <w:rPr>
+          <w:rFonts w:hAnsiTheme="minorHAnsi" w:cstheme="minorHAnsi"/>
+          <w:b/>
+          <w:sz w:val="24"/>
+          <w:szCs w:val="24"/>
+        </w:rPr>
+        <w:t>Aktion:</w:t>
+      </w:r>
+      <w:r>
+        <w:rPr>
+          <w:rFonts w:hAnsiTheme="minorHAnsi" w:cstheme="minorHAnsi"/>
+          <w:sz w:val="24"/>
+          <w:szCs w:val="24"/>
+        </w:rPr>
+        <w:t xml:space="preserve"> User </w:t>
+      </w:r>
+      <w:r>
+        <w:rPr>
+          <w:rFonts w:hAnsiTheme="minorHAnsi" w:cstheme="minorHAnsi"/>
+          <w:sz w:val="24"/>
+          <w:szCs w:val="24"/>
+        </w:rPr>
+        <w:t xml:space="preserve">kann vorhandener </w:t>
+      </w:r>
+      <w:r>
+        <w:rPr>
+          <w:rFonts w:hAnsiTheme="minorHAnsi" w:cstheme="minorHAnsi"/>
+          <w:sz w:val="24"/>
+          <w:szCs w:val="24"/>
+        </w:rPr>
+        <w:t>Spieler</w:t>
+      </w:r>
+      <w:r>
+        <w:rPr>
+          <w:rFonts w:hAnsiTheme="minorHAnsi" w:cstheme="minorHAnsi"/>
+          <w:sz w:val="24"/>
+          <w:szCs w:val="24"/>
+        </w:rPr>
+        <w:t xml:space="preserve"> </w:t>
+      </w:r>
+      <w:r>
+        <w:rPr>
+          <w:rFonts w:hAnsiTheme="minorHAnsi" w:cstheme="minorHAnsi"/>
+          <w:sz w:val="24"/>
+          <w:szCs w:val="24"/>
+        </w:rPr>
+        <w:t>löschen</w:t>
+      </w:r>
+      <w:r>
+        <w:rPr>
+          <w:rFonts w:hAnsiTheme="minorHAnsi" w:cstheme="minorHAnsi"/>
+          <w:sz w:val="24"/>
+          <w:szCs w:val="24"/>
+        </w:rPr>
+        <w:t>.</w:t>
+      </w:r>
+      <w:r>
+        <w:rPr>
+          <w:rFonts w:hAnsiTheme="minorHAnsi" w:cstheme="minorHAnsi"/>
+          <w:sz w:val="24"/>
+          <w:szCs w:val="24"/>
+        </w:rPr>
+        <w:t xml:space="preserve"> Spieldaten des Spielers bleiben auch nach dem Löschen weiterhin bestehen.</w:t>
+      </w:r>
+    </w:p>
+    <w:p>
+      <w:pPr>
+        <w:rPr>
+          <w:rFonts w:hAnsiTheme="minorHAnsi" w:cstheme="minorHAnsi"/>
+          <w:sz w:val="24"/>
+          <w:szCs w:val="24"/>
+        </w:rPr>
+      </w:pPr>
+    </w:p>
+    <w:p>
+      <w:pPr>
+        <w:rPr>
+          <w:rFonts w:hAnsiTheme="minorHAnsi" w:cstheme="minorHAnsi"/>
+          <w:sz w:val="28"/>
+          <w:szCs w:val="28"/>
+          <w:u w:val="single"/>
+        </w:rPr>
+      </w:pPr>
+      <w:r>
+        <w:rPr>
+          <w:rFonts w:hAnsiTheme="minorHAnsi" w:cstheme="minorHAnsi"/>
+          <w:sz w:val="28"/>
+          <w:szCs w:val="28"/>
+          <w:u w:val="single"/>
+        </w:rPr>
+        <w:t>Testfäll</w:t>
+      </w:r>
+      <w:r>
+        <w:rPr>
+          <w:rFonts w:hAnsiTheme="minorHAnsi" w:cstheme="minorHAnsi"/>
+          <w:sz w:val="28"/>
+          <w:szCs w:val="28"/>
+          <w:u w:val="single"/>
+        </w:rPr>
+        <w:t>e:</w:t>
+      </w:r>
+    </w:p>
+    <w:p>
+      <w:pPr>
+        <w:pStyle w:val="Listenabsatz"/>
+        <w:numPr>
+          <w:ilvl w:val="0"/>
+          <w:numId w:val="7"/>
+        </w:numPr>
+        <w:rPr>
+          <w:rFonts w:hAnsiTheme="minorHAnsi" w:cstheme="minorHAnsi"/>
+          <w:sz w:val="24"/>
+          <w:szCs w:val="24"/>
+        </w:rPr>
+      </w:pPr>
+      <w:r>
+        <w:rPr>
+          <w:rFonts w:hAnsiTheme="minorHAnsi" w:cstheme="minorHAnsi"/>
+          <w:b/>
+          <w:sz w:val="24"/>
+          <w:szCs w:val="24"/>
+        </w:rPr>
+        <w:t>Aktion:</w:t>
+      </w:r>
+      <w:r>
+        <w:rPr>
+          <w:rFonts w:hAnsiTheme="minorHAnsi" w:cstheme="minorHAnsi"/>
+          <w:sz w:val="24"/>
+          <w:szCs w:val="24"/>
+        </w:rPr>
+        <w:t xml:space="preserve"> User </w:t>
+      </w:r>
+      <w:r>
+        <w:rPr>
+          <w:rFonts w:hAnsiTheme="minorHAnsi" w:cstheme="minorHAnsi"/>
+          <w:sz w:val="24"/>
+          <w:szCs w:val="24"/>
+        </w:rPr>
+        <w:t>wählt Spieler aus</w:t>
+      </w:r>
+      <w:r>
+        <w:rPr>
+          <w:rFonts w:hAnsiTheme="minorHAnsi" w:cstheme="minorHAnsi"/>
+          <w:sz w:val="24"/>
+          <w:szCs w:val="24"/>
+        </w:rPr>
+        <w:t xml:space="preserve"> und klickt auf löschen. Spieler kann aus unbekanntem Grund nicht gelöscht werden.</w:t>
+      </w:r>
+    </w:p>
+    <w:p>
+      <w:pPr>
+        <w:pStyle w:val="Listenabsatz"/>
+        <w:rPr>
+          <w:rFonts w:hAnsiTheme="minorHAnsi" w:cstheme="minorHAnsi"/>
+          <w:sz w:val="24"/>
+          <w:szCs w:val="24"/>
+        </w:rPr>
+      </w:pPr>
+      <w:r>
+        <w:rPr>
+          <w:rFonts w:hAnsiTheme="minorHAnsi" w:cstheme="minorHAnsi"/>
+          <w:b/>
+          <w:sz w:val="24"/>
+          <w:szCs w:val="24"/>
+        </w:rPr>
+        <w:t xml:space="preserve">Ergebnis: </w:t>
+      </w:r>
+      <w:r>
+        <w:rPr>
+          <w:rFonts w:hAnsiTheme="minorHAnsi" w:cstheme="minorHAnsi"/>
+          <w:sz w:val="24"/>
+          <w:szCs w:val="24"/>
+        </w:rPr>
+        <w:t xml:space="preserve">User erhält eine Meldung, dass </w:t>
+      </w:r>
+      <w:r>
+        <w:rPr>
+          <w:rFonts w:hAnsiTheme="minorHAnsi" w:cstheme="minorHAnsi"/>
+          <w:sz w:val="24"/>
+          <w:szCs w:val="24"/>
+        </w:rPr>
+        <w:t>Spieler nicht gelöscht werden konnte.</w:t>
+      </w:r>
+      <w:r>
+        <w:rPr>
+          <w:rFonts w:hAnsiTheme="minorHAnsi" w:cstheme="minorHAnsi"/>
+          <w:sz w:val="24"/>
+          <w:szCs w:val="24"/>
+        </w:rPr>
+        <w:br/>
+      </w:r>
+    </w:p>
+    <w:p>
+      <w:pPr>
+        <w:rPr>
+          <w:rFonts w:hAnsiTheme="minorHAnsi" w:cstheme="minorHAnsi"/>
+          <w:sz w:val="24"/>
+          <w:szCs w:val="24"/>
+        </w:rPr>
+      </w:pPr>
+    </w:p>
+    <w:p>
+      <w:pPr>
+        <w:pStyle w:val="berschrift1"/>
+        <w:rPr>
+          <w:rFonts w:asciiTheme="minorHAnsi" w:hAnsiTheme="minorHAnsi" w:cstheme="minorHAnsi"/>
+        </w:rPr>
+      </w:pPr>
+      <w:r>
+        <w:rPr>
+          <w:rFonts w:asciiTheme="minorHAnsi" w:hAnsiTheme="minorHAnsi" w:cstheme="minorHAnsi"/>
+        </w:rPr>
+        <w:t xml:space="preserve">Akzeptanzkriterium: </w:t>
+      </w:r>
+      <w:r>
+        <w:rPr>
+          <w:rFonts w:asciiTheme="minorHAnsi" w:hAnsiTheme="minorHAnsi" w:cstheme="minorHAnsi"/>
+        </w:rPr>
         <w:t>Spiel</w:t>
       </w:r>
       <w:r>
         <w:rPr>
           <w:rFonts w:asciiTheme="minorHAnsi" w:hAnsiTheme="minorHAnsi" w:cstheme="minorHAnsi"/>
         </w:rPr>
-        <w:t>verwaltung</w:t>
+        <w:t xml:space="preserve"> </w:t>
+      </w:r>
+      <w:r>
+        <w:rPr>
+          <w:rFonts w:asciiTheme="minorHAnsi" w:hAnsiTheme="minorHAnsi" w:cstheme="minorHAnsi"/>
+        </w:rPr>
+        <w:t>anlegen</w:t>
       </w:r>
     </w:p>
     <w:p>
@@ -1719,23 +2352,63 @@
           <w:sz w:val="24"/>
           <w:szCs w:val="24"/>
         </w:rPr>
-        <w:t>kann neue Spiele anlegen, ändern und löschen</w:t>
-      </w:r>
-      <w:r>
-        <w:rPr>
-          <w:rFonts w:hAnsiTheme="minorHAnsi" w:cstheme="minorHAnsi"/>
-          <w:sz w:val="24"/>
-          <w:szCs w:val="24"/>
-        </w:rPr>
-        <w:t>.</w:t>
-      </w:r>
-      <w:r>
-        <w:rPr>
-          <w:rFonts w:hAnsiTheme="minorHAnsi" w:cstheme="minorHAnsi"/>
-          <w:sz w:val="24"/>
-          <w:szCs w:val="24"/>
-        </w:rPr>
-        <w:t xml:space="preserve"> Außerdem kann er Spieler dem Spiel zuweisen, sowie die Daten für das Ergebnis eintragen.</w:t>
+        <w:t>kann neue Spiele</w:t>
+      </w:r>
+      <w:r>
+        <w:rPr>
+          <w:rFonts w:hAnsiTheme="minorHAnsi" w:cstheme="minorHAnsi"/>
+          <w:sz w:val="24"/>
+          <w:szCs w:val="24"/>
+        </w:rPr>
+        <w:t xml:space="preserve"> (Datum, Bemerkung)</w:t>
+      </w:r>
+      <w:r>
+        <w:rPr>
+          <w:rFonts w:hAnsiTheme="minorHAnsi" w:cstheme="minorHAnsi"/>
+          <w:sz w:val="24"/>
+          <w:szCs w:val="24"/>
+        </w:rPr>
+        <w:t xml:space="preserve"> anlegen</w:t>
+      </w:r>
+      <w:r>
+        <w:rPr>
+          <w:rFonts w:hAnsiTheme="minorHAnsi" w:cstheme="minorHAnsi"/>
+          <w:sz w:val="24"/>
+          <w:szCs w:val="24"/>
+        </w:rPr>
+        <w:t xml:space="preserve">, </w:t>
+      </w:r>
+      <w:r>
+        <w:rPr>
+          <w:rFonts w:hAnsiTheme="minorHAnsi" w:cstheme="minorHAnsi"/>
+          <w:sz w:val="24"/>
+          <w:szCs w:val="24"/>
+        </w:rPr>
+        <w:t>Spieler dem Spiel zuweisen und</w:t>
+      </w:r>
+      <w:r>
+        <w:rPr>
+          <w:rFonts w:hAnsiTheme="minorHAnsi" w:cstheme="minorHAnsi"/>
+          <w:sz w:val="24"/>
+          <w:szCs w:val="24"/>
+        </w:rPr>
+        <w:t xml:space="preserve"> die Daten für das Ergebnis</w:t>
+      </w:r>
+      <w:r>
+        <w:rPr>
+          <w:rFonts w:hAnsiTheme="minorHAnsi" w:cstheme="minorHAnsi"/>
+          <w:sz w:val="24"/>
+          <w:szCs w:val="24"/>
+        </w:rPr>
+        <w:t xml:space="preserve"> (Anzahl der Tore, Kopfballtore, Elfmetertreffer, Gurken, …)</w:t>
+      </w:r>
+      <w:r>
+        <w:rPr>
+          <w:rFonts w:hAnsiTheme="minorHAnsi" w:cstheme="minorHAnsi"/>
+          <w:sz w:val="24"/>
+          <w:szCs w:val="24"/>
+        </w:rPr>
+        <w:t xml:space="preserve"> eintragen.</w:t>
       </w:r>
     </w:p>
     <w:p>
@@ -1811,7 +2484,23 @@
           <w:sz w:val="24"/>
           <w:szCs w:val="24"/>
         </w:rPr>
-        <w:t>User legt Spiel an, wählt aber keine Spieler für das Spiel aus.</w:t>
+        <w:t xml:space="preserve">User legt Spiel an, wählt aber </w:t>
+      </w:r>
+      <w:r>
+        <w:rPr>
+          <w:rFonts w:hAnsiTheme="minorHAnsi" w:cstheme="minorHAnsi"/>
+          <w:sz w:val="24"/>
+          <w:szCs w:val="24"/>
+        </w:rPr>
+        <w:t>weniger als 4</w:t>
+      </w:r>
+      <w:r>
+        <w:rPr>
+          <w:rFonts w:hAnsiTheme="minorHAnsi" w:cstheme="minorHAnsi"/>
+          <w:sz w:val="24"/>
+          <w:szCs w:val="24"/>
+        </w:rPr>
+        <w:t xml:space="preserve"> Spieler für das Spiel aus.</w:t>
       </w:r>
     </w:p>
     <w:p>
@@ -1846,7 +2535,23 @@
           <w:sz w:val="24"/>
           <w:szCs w:val="24"/>
         </w:rPr>
-        <w:t xml:space="preserve"> Meldung, dass er eine Mindestanzahl von Spielern für das Spiel auswählen muss. </w:t>
+        <w:t xml:space="preserve"> Meldung, dass er eine Mindestanzahl von </w:t>
+      </w:r>
+      <w:r>
+        <w:rPr>
+          <w:rFonts w:hAnsiTheme="minorHAnsi" w:cstheme="minorHAnsi"/>
+          <w:sz w:val="24"/>
+          <w:szCs w:val="24"/>
+        </w:rPr>
+        <w:t xml:space="preserve">4 </w:t>
+      </w:r>
+      <w:r>
+        <w:rPr>
+          <w:rFonts w:hAnsiTheme="minorHAnsi" w:cstheme="minorHAnsi"/>
+          <w:sz w:val="24"/>
+          <w:szCs w:val="24"/>
+        </w:rPr>
+        <w:t xml:space="preserve">Spielern für das Spiel auswählen muss. </w:t>
       </w:r>
       <w:r>
         <w:rPr>
@@ -1885,7 +2590,39 @@
           <w:sz w:val="24"/>
           <w:szCs w:val="24"/>
         </w:rPr>
-        <w:t>User weißt einem Spieler kein Team zu.</w:t>
+        <w:t xml:space="preserve">User weißt einem </w:t>
+      </w:r>
+      <w:r>
+        <w:rPr>
+          <w:rFonts w:hAnsiTheme="minorHAnsi" w:cstheme="minorHAnsi"/>
+          <w:sz w:val="24"/>
+          <w:szCs w:val="24"/>
+        </w:rPr>
+        <w:t xml:space="preserve">oder mehreren </w:t>
+      </w:r>
+      <w:r>
+        <w:rPr>
+          <w:rFonts w:hAnsiTheme="minorHAnsi" w:cstheme="minorHAnsi"/>
+          <w:sz w:val="24"/>
+          <w:szCs w:val="24"/>
+        </w:rPr>
+        <w:t>Spieler</w:t>
+      </w:r>
+      <w:r>
+        <w:rPr>
+          <w:rFonts w:hAnsiTheme="minorHAnsi" w:cstheme="minorHAnsi"/>
+          <w:sz w:val="24"/>
+          <w:szCs w:val="24"/>
+        </w:rPr>
+        <w:t>n</w:t>
+      </w:r>
+      <w:r>
+        <w:rPr>
+          <w:rFonts w:hAnsiTheme="minorHAnsi" w:cstheme="minorHAnsi"/>
+          <w:sz w:val="24"/>
+          <w:szCs w:val="24"/>
+        </w:rPr>
+        <w:t xml:space="preserve"> kein Team zu.</w:t>
       </w:r>
       <w:r>
         <w:rPr>
@@ -1923,22 +2660,367 @@
     </w:p>
     <w:p>
       <w:pPr>
-        <w:pStyle w:val="Listenabsatz"/>
-        <w:rPr>
-          <w:rFonts w:hAnsiTheme="minorHAnsi" w:cstheme="minorHAnsi"/>
-          <w:sz w:val="24"/>
-          <w:szCs w:val="24"/>
-        </w:rPr>
-      </w:pPr>
-      <w:bookmarkStart w:id="0" w:name="_GoBack"/>
-      <w:bookmarkEnd w:id="0"/>
+        <w:rPr>
+          <w:rFonts w:hAnsiTheme="minorHAnsi" w:cstheme="minorHAnsi"/>
+          <w:sz w:val="24"/>
+          <w:szCs w:val="24"/>
+        </w:rPr>
+      </w:pPr>
+    </w:p>
+    <w:p>
+      <w:pPr>
+        <w:rPr>
+          <w:rFonts w:hAnsiTheme="minorHAnsi" w:cstheme="minorHAnsi"/>
+          <w:sz w:val="24"/>
+          <w:szCs w:val="24"/>
+        </w:rPr>
+      </w:pPr>
+      <w:r>
+        <w:rPr>
+          <w:rFonts w:hAnsiTheme="minorHAnsi" w:cstheme="minorHAnsi"/>
+          <w:sz w:val="24"/>
+          <w:szCs w:val="24"/>
+        </w:rPr>
+        <w:br w:type="page"/>
+      </w:r>
+    </w:p>
+    <w:p>
+      <w:pPr>
+        <w:pStyle w:val="berschrift1"/>
+        <w:rPr>
+          <w:rFonts w:asciiTheme="minorHAnsi" w:hAnsiTheme="minorHAnsi" w:cstheme="minorHAnsi"/>
+        </w:rPr>
+      </w:pPr>
+      <w:r>
+        <w:rPr>
+          <w:rFonts w:asciiTheme="minorHAnsi" w:hAnsiTheme="minorHAnsi" w:cstheme="minorHAnsi"/>
+        </w:rPr>
+        <w:lastRenderedPageBreak/>
+        <w:t xml:space="preserve">Akzeptanzkriterium: </w:t>
+      </w:r>
+      <w:r>
+        <w:rPr>
+          <w:rFonts w:asciiTheme="minorHAnsi" w:hAnsiTheme="minorHAnsi" w:cstheme="minorHAnsi"/>
+        </w:rPr>
+        <w:t xml:space="preserve">Spiel </w:t>
+      </w:r>
+      <w:r>
+        <w:rPr>
+          <w:rFonts w:asciiTheme="minorHAnsi" w:hAnsiTheme="minorHAnsi" w:cstheme="minorHAnsi"/>
+        </w:rPr>
+        <w:t>bearbeiten</w:t>
+      </w:r>
+    </w:p>
+    <w:p>
+      <w:pPr>
+        <w:rPr>
+          <w:rFonts w:hAnsiTheme="minorHAnsi" w:cstheme="minorHAnsi"/>
+          <w:sz w:val="24"/>
+          <w:szCs w:val="24"/>
+        </w:rPr>
+      </w:pPr>
+      <w:r>
+        <w:rPr>
+          <w:rFonts w:hAnsiTheme="minorHAnsi" w:cstheme="minorHAnsi"/>
+          <w:b/>
+          <w:sz w:val="24"/>
+          <w:szCs w:val="24"/>
+        </w:rPr>
+        <w:t>Vorbedingung:</w:t>
+      </w:r>
+      <w:r>
+        <w:rPr>
+          <w:rFonts w:hAnsiTheme="minorHAnsi" w:cstheme="minorHAnsi"/>
+          <w:sz w:val="24"/>
+          <w:szCs w:val="24"/>
+        </w:rPr>
+        <w:t xml:space="preserve"> </w:t>
+      </w:r>
+      <w:r>
+        <w:rPr>
+          <w:rFonts w:hAnsiTheme="minorHAnsi" w:cstheme="minorHAnsi"/>
+          <w:sz w:val="24"/>
+          <w:szCs w:val="24"/>
+        </w:rPr>
+        <w:t xml:space="preserve">User muss eingeloggt sein, </w:t>
+      </w:r>
+      <w:r>
+        <w:rPr>
+          <w:rFonts w:hAnsiTheme="minorHAnsi" w:cstheme="minorHAnsi"/>
+          <w:sz w:val="24"/>
+          <w:szCs w:val="24"/>
+        </w:rPr>
+        <w:t>Administrator-Rechte haben</w:t>
+      </w:r>
+      <w:r>
+        <w:rPr>
+          <w:rFonts w:hAnsiTheme="minorHAnsi" w:cstheme="minorHAnsi"/>
+          <w:sz w:val="24"/>
+          <w:szCs w:val="24"/>
+        </w:rPr>
+        <w:t xml:space="preserve"> und das Spiel muss bereits existieren</w:t>
+      </w:r>
+      <w:r>
+        <w:rPr>
+          <w:rFonts w:hAnsiTheme="minorHAnsi" w:cstheme="minorHAnsi"/>
+          <w:sz w:val="24"/>
+          <w:szCs w:val="24"/>
+        </w:rPr>
+        <w:t>.</w:t>
+      </w:r>
+    </w:p>
+    <w:p>
+      <w:pPr>
+        <w:rPr>
+          <w:rFonts w:hAnsiTheme="minorHAnsi" w:cstheme="minorHAnsi"/>
+          <w:sz w:val="24"/>
+          <w:szCs w:val="24"/>
+        </w:rPr>
+      </w:pPr>
+      <w:r>
+        <w:rPr>
+          <w:rFonts w:hAnsiTheme="minorHAnsi" w:cstheme="minorHAnsi"/>
+          <w:b/>
+          <w:sz w:val="24"/>
+          <w:szCs w:val="24"/>
+        </w:rPr>
+        <w:t>Aktion:</w:t>
+      </w:r>
+      <w:r>
+        <w:rPr>
+          <w:rFonts w:hAnsiTheme="minorHAnsi" w:cstheme="minorHAnsi"/>
+          <w:sz w:val="24"/>
+          <w:szCs w:val="24"/>
+        </w:rPr>
+        <w:t xml:space="preserve"> User </w:t>
+      </w:r>
+      <w:r>
+        <w:rPr>
+          <w:rFonts w:hAnsiTheme="minorHAnsi" w:cstheme="minorHAnsi"/>
+          <w:sz w:val="24"/>
+          <w:szCs w:val="24"/>
+        </w:rPr>
+        <w:t xml:space="preserve">kann die Daten für das Ergebnis (Anzahl der Tore, Kopfballtore, Elfmetertreffer, Gurken, …) </w:t>
+      </w:r>
+      <w:r>
+        <w:rPr>
+          <w:rFonts w:hAnsiTheme="minorHAnsi" w:cstheme="minorHAnsi"/>
+          <w:sz w:val="24"/>
+          <w:szCs w:val="24"/>
+        </w:rPr>
+        <w:t>und die Bemerkung</w:t>
+      </w:r>
+      <w:r>
+        <w:rPr>
+          <w:rFonts w:hAnsiTheme="minorHAnsi" w:cstheme="minorHAnsi"/>
+          <w:sz w:val="24"/>
+          <w:szCs w:val="24"/>
+        </w:rPr>
+        <w:t xml:space="preserve"> des Spiels</w:t>
+      </w:r>
+      <w:r>
+        <w:rPr>
+          <w:rFonts w:hAnsiTheme="minorHAnsi" w:cstheme="minorHAnsi"/>
+          <w:sz w:val="24"/>
+          <w:szCs w:val="24"/>
+        </w:rPr>
+        <w:t xml:space="preserve"> </w:t>
+      </w:r>
+      <w:r>
+        <w:rPr>
+          <w:rFonts w:hAnsiTheme="minorHAnsi" w:cstheme="minorHAnsi"/>
+          <w:sz w:val="24"/>
+          <w:szCs w:val="24"/>
+        </w:rPr>
+        <w:t>bearbeiten</w:t>
+      </w:r>
+      <w:r>
+        <w:rPr>
+          <w:rFonts w:hAnsiTheme="minorHAnsi" w:cstheme="minorHAnsi"/>
+          <w:sz w:val="24"/>
+          <w:szCs w:val="24"/>
+        </w:rPr>
+        <w:t>.</w:t>
+      </w:r>
+    </w:p>
+    <w:p>
+      <w:pPr>
+        <w:rPr>
+          <w:rFonts w:hAnsiTheme="minorHAnsi" w:cstheme="minorHAnsi"/>
+          <w:sz w:val="24"/>
+          <w:szCs w:val="24"/>
+        </w:rPr>
+      </w:pPr>
+    </w:p>
+    <w:p>
+      <w:pPr>
+        <w:pStyle w:val="berschrift1"/>
+        <w:rPr>
+          <w:rFonts w:asciiTheme="minorHAnsi" w:hAnsiTheme="minorHAnsi" w:cstheme="minorHAnsi"/>
+        </w:rPr>
+      </w:pPr>
+      <w:r>
+        <w:rPr>
+          <w:rFonts w:asciiTheme="minorHAnsi" w:hAnsiTheme="minorHAnsi" w:cstheme="minorHAnsi"/>
+        </w:rPr>
+        <w:t xml:space="preserve">Akzeptanzkriterium: </w:t>
+      </w:r>
+      <w:r>
+        <w:rPr>
+          <w:rFonts w:asciiTheme="minorHAnsi" w:hAnsiTheme="minorHAnsi" w:cstheme="minorHAnsi"/>
+        </w:rPr>
+        <w:t xml:space="preserve">Spiel </w:t>
+      </w:r>
+      <w:r>
+        <w:rPr>
+          <w:rFonts w:asciiTheme="minorHAnsi" w:hAnsiTheme="minorHAnsi" w:cstheme="minorHAnsi"/>
+        </w:rPr>
+        <w:t>löschen</w:t>
+      </w:r>
+    </w:p>
+    <w:p>
+      <w:pPr>
+        <w:rPr>
+          <w:rFonts w:hAnsiTheme="minorHAnsi" w:cstheme="minorHAnsi"/>
+          <w:sz w:val="24"/>
+          <w:szCs w:val="24"/>
+        </w:rPr>
+      </w:pPr>
+      <w:r>
+        <w:rPr>
+          <w:rFonts w:hAnsiTheme="minorHAnsi" w:cstheme="minorHAnsi"/>
+          <w:b/>
+          <w:sz w:val="24"/>
+          <w:szCs w:val="24"/>
+        </w:rPr>
+        <w:t>Vorbedingung:</w:t>
+      </w:r>
+      <w:r>
+        <w:rPr>
+          <w:rFonts w:hAnsiTheme="minorHAnsi" w:cstheme="minorHAnsi"/>
+          <w:sz w:val="24"/>
+          <w:szCs w:val="24"/>
+        </w:rPr>
+        <w:t xml:space="preserve"> </w:t>
+      </w:r>
+      <w:r>
+        <w:rPr>
+          <w:rFonts w:hAnsiTheme="minorHAnsi" w:cstheme="minorHAnsi"/>
+          <w:sz w:val="24"/>
+          <w:szCs w:val="24"/>
+        </w:rPr>
+        <w:t>User muss eingeloggt sein, Administrator-Rechte haben und das Spiel muss bereits existieren.</w:t>
+      </w:r>
+    </w:p>
+    <w:p>
+      <w:pPr>
+        <w:rPr>
+          <w:rFonts w:hAnsiTheme="minorHAnsi" w:cstheme="minorHAnsi"/>
+          <w:sz w:val="24"/>
+          <w:szCs w:val="24"/>
+        </w:rPr>
+      </w:pPr>
+      <w:r>
+        <w:rPr>
+          <w:rFonts w:hAnsiTheme="minorHAnsi" w:cstheme="minorHAnsi"/>
+          <w:b/>
+          <w:sz w:val="24"/>
+          <w:szCs w:val="24"/>
+        </w:rPr>
+        <w:t>Aktion:</w:t>
+      </w:r>
+      <w:r>
+        <w:rPr>
+          <w:rFonts w:hAnsiTheme="minorHAnsi" w:cstheme="minorHAnsi"/>
+          <w:sz w:val="24"/>
+          <w:szCs w:val="24"/>
+        </w:rPr>
+        <w:t xml:space="preserve"> User </w:t>
+      </w:r>
+      <w:r>
+        <w:rPr>
+          <w:rFonts w:hAnsiTheme="minorHAnsi" w:cstheme="minorHAnsi"/>
+          <w:sz w:val="24"/>
+          <w:szCs w:val="24"/>
+        </w:rPr>
+        <w:t xml:space="preserve">kann </w:t>
+      </w:r>
+      <w:r>
+        <w:rPr>
+          <w:rFonts w:hAnsiTheme="minorHAnsi" w:cstheme="minorHAnsi"/>
+          <w:sz w:val="24"/>
+          <w:szCs w:val="24"/>
+        </w:rPr>
+        <w:t>das</w:t>
+      </w:r>
+      <w:r>
+        <w:rPr>
+          <w:rFonts w:hAnsiTheme="minorHAnsi" w:cstheme="minorHAnsi"/>
+          <w:sz w:val="24"/>
+          <w:szCs w:val="24"/>
+        </w:rPr>
+        <w:t xml:space="preserve"> Spiel löschen</w:t>
+      </w:r>
+      <w:r>
+        <w:rPr>
+          <w:rFonts w:hAnsiTheme="minorHAnsi" w:cstheme="minorHAnsi"/>
+          <w:sz w:val="24"/>
+          <w:szCs w:val="24"/>
+        </w:rPr>
+        <w:t>.</w:t>
+      </w:r>
+      <w:r>
+        <w:rPr>
+          <w:rFonts w:hAnsiTheme="minorHAnsi" w:cstheme="minorHAnsi"/>
+          <w:sz w:val="24"/>
+          <w:szCs w:val="24"/>
+        </w:rPr>
+        <w:t xml:space="preserve"> Spieldaten, die zur Statistik der Spieler beitragen, werden gelöscht und beeinflussen die Statistik der teilnehmenden Spieler.</w:t>
+      </w:r>
+    </w:p>
+    <w:p>
+      <w:pPr>
+        <w:rPr>
+          <w:rFonts w:hAnsiTheme="minorHAnsi" w:cstheme="minorHAnsi"/>
+          <w:sz w:val="24"/>
+          <w:szCs w:val="24"/>
+        </w:rPr>
+      </w:pPr>
+    </w:p>
+    <w:p>
+      <w:pPr>
+        <w:rPr>
+          <w:rFonts w:hAnsiTheme="minorHAnsi" w:cstheme="minorHAnsi"/>
+          <w:sz w:val="28"/>
+          <w:szCs w:val="28"/>
+          <w:u w:val="single"/>
+        </w:rPr>
+      </w:pPr>
+      <w:r>
+        <w:rPr>
+          <w:rFonts w:hAnsiTheme="minorHAnsi" w:cstheme="minorHAnsi"/>
+          <w:sz w:val="28"/>
+          <w:szCs w:val="28"/>
+          <w:u w:val="single"/>
+        </w:rPr>
+        <w:t>Testfäll</w:t>
+      </w:r>
+      <w:r>
+        <w:rPr>
+          <w:rFonts w:hAnsiTheme="minorHAnsi" w:cstheme="minorHAnsi"/>
+          <w:sz w:val="28"/>
+          <w:szCs w:val="28"/>
+          <w:u w:val="single"/>
+        </w:rPr>
+        <w:t>e:</w:t>
+      </w:r>
     </w:p>
     <w:p>
       <w:pPr>
         <w:pStyle w:val="Listenabsatz"/>
         <w:numPr>
           <w:ilvl w:val="0"/>
-          <w:numId w:val="5"/>
+          <w:numId w:val="9"/>
         </w:numPr>
         <w:rPr>
           <w:rFonts w:hAnsiTheme="minorHAnsi" w:cstheme="minorHAnsi"/>
@@ -1946,15 +3028,115 @@
           <w:szCs w:val="24"/>
         </w:rPr>
       </w:pPr>
-    </w:p>
-    <w:p>
-      <w:pPr>
-        <w:rPr>
-          <w:rFonts w:hAnsiTheme="minorHAnsi" w:cstheme="minorHAnsi"/>
-          <w:sz w:val="24"/>
-          <w:szCs w:val="24"/>
-        </w:rPr>
-      </w:pPr>
+      <w:r>
+        <w:rPr>
+          <w:rFonts w:hAnsiTheme="minorHAnsi" w:cstheme="minorHAnsi"/>
+          <w:b/>
+          <w:sz w:val="24"/>
+          <w:szCs w:val="24"/>
+        </w:rPr>
+        <w:t>Aktion:</w:t>
+      </w:r>
+      <w:r>
+        <w:rPr>
+          <w:rFonts w:hAnsiTheme="minorHAnsi" w:cstheme="minorHAnsi"/>
+          <w:sz w:val="24"/>
+          <w:szCs w:val="24"/>
+        </w:rPr>
+        <w:t xml:space="preserve"> User </w:t>
+      </w:r>
+      <w:r>
+        <w:rPr>
+          <w:rFonts w:hAnsiTheme="minorHAnsi" w:cstheme="minorHAnsi"/>
+          <w:sz w:val="24"/>
+          <w:szCs w:val="24"/>
+        </w:rPr>
+        <w:t>wählt</w:t>
+      </w:r>
+      <w:r>
+        <w:rPr>
+          <w:rFonts w:hAnsiTheme="minorHAnsi" w:cstheme="minorHAnsi"/>
+          <w:sz w:val="24"/>
+          <w:szCs w:val="24"/>
+        </w:rPr>
+        <w:t xml:space="preserve"> Spiel</w:t>
+      </w:r>
+      <w:r>
+        <w:rPr>
+          <w:rFonts w:hAnsiTheme="minorHAnsi" w:cstheme="minorHAnsi"/>
+          <w:sz w:val="24"/>
+          <w:szCs w:val="24"/>
+        </w:rPr>
+        <w:t xml:space="preserve"> aus und klickt auf löschen. </w:t>
+      </w:r>
+      <w:r>
+        <w:rPr>
+          <w:rFonts w:hAnsiTheme="minorHAnsi" w:cstheme="minorHAnsi"/>
+          <w:sz w:val="24"/>
+          <w:szCs w:val="24"/>
+        </w:rPr>
+        <w:t>Spiel</w:t>
+      </w:r>
+      <w:r>
+        <w:rPr>
+          <w:rFonts w:hAnsiTheme="minorHAnsi" w:cstheme="minorHAnsi"/>
+          <w:sz w:val="24"/>
+          <w:szCs w:val="24"/>
+        </w:rPr>
+        <w:t xml:space="preserve"> kann aus unbekanntem Grund nicht gelöscht werden.</w:t>
+      </w:r>
+    </w:p>
+    <w:p>
+      <w:pPr>
+        <w:rPr>
+          <w:rFonts w:hAnsiTheme="minorHAnsi" w:cstheme="minorHAnsi"/>
+          <w:sz w:val="24"/>
+          <w:szCs w:val="24"/>
+        </w:rPr>
+      </w:pPr>
+      <w:r>
+        <w:rPr>
+          <w:rFonts w:hAnsiTheme="minorHAnsi" w:cstheme="minorHAnsi"/>
+          <w:b/>
+          <w:sz w:val="24"/>
+          <w:szCs w:val="24"/>
+        </w:rPr>
+        <w:t xml:space="preserve">Ergebnis: </w:t>
+      </w:r>
+      <w:r>
+        <w:rPr>
+          <w:rFonts w:hAnsiTheme="minorHAnsi" w:cstheme="minorHAnsi"/>
+          <w:sz w:val="24"/>
+          <w:szCs w:val="24"/>
+        </w:rPr>
+        <w:t xml:space="preserve">User erhält eine Meldung, dass </w:t>
+      </w:r>
+      <w:r>
+        <w:rPr>
+          <w:rFonts w:hAnsiTheme="minorHAnsi" w:cstheme="minorHAnsi"/>
+          <w:sz w:val="24"/>
+          <w:szCs w:val="24"/>
+        </w:rPr>
+        <w:t>S</w:t>
+      </w:r>
+      <w:r>
+        <w:rPr>
+          <w:rFonts w:hAnsiTheme="minorHAnsi" w:cstheme="minorHAnsi"/>
+          <w:sz w:val="24"/>
+          <w:szCs w:val="24"/>
+        </w:rPr>
+        <w:t>piel</w:t>
+      </w:r>
+      <w:bookmarkStart w:id="0" w:name="_GoBack"/>
+      <w:bookmarkEnd w:id="0"/>
+      <w:r>
+        <w:rPr>
+          <w:rFonts w:hAnsiTheme="minorHAnsi" w:cstheme="minorHAnsi"/>
+          <w:sz w:val="24"/>
+          <w:szCs w:val="24"/>
+        </w:rPr>
+        <w:t xml:space="preserve"> nicht gelöscht werden konnte.</w:t>
+      </w:r>
     </w:p>
     <w:sectPr>
       <w:footerReference w:type="default" r:id="rId8"/>
@@ -2040,8 +3222,8 @@
         <w:lang w:eastAsia="en-US"/>
       </w:rPr>
       <w:tab/>
+      <w:t>Info</w:t>
     </w:r>
-    <w:proofErr w:type="spellStart"/>
     <w:r>
       <w:rPr>
         <w:rFonts w:eastAsiaTheme="minorHAnsi" w:hAnsiTheme="minorHAnsi" w:cstheme="minorHAnsi"/>
@@ -2049,9 +3231,17 @@
         <w:szCs w:val="24"/>
         <w:lang w:eastAsia="en-US"/>
       </w:rPr>
-      <w:t>Infomatik</w:t>
+      <w:t>r</w:t>
     </w:r>
-    <w:proofErr w:type="spellEnd"/>
+    <w:r>
+      <w:rPr>
+        <w:rFonts w:eastAsiaTheme="minorHAnsi" w:hAnsiTheme="minorHAnsi" w:cstheme="minorHAnsi"/>
+        <w:sz w:val="24"/>
+        <w:szCs w:val="24"/>
+        <w:lang w:eastAsia="en-US"/>
+      </w:rPr>
+      <w:t>matik</w:t>
+    </w:r>
   </w:p>
   <w:p>
     <w:pPr>
@@ -2158,7 +3348,7 @@
         <w:sz w:val="24"/>
         <w:lang w:val="de-DE"/>
       </w:rPr>
-      <w:t>3</w:t>
+      <w:t>5</w:t>
     </w:r>
     <w:r>
       <w:rPr>
@@ -2208,7 +3398,7 @@
         <w:sz w:val="24"/>
         <w:lang w:val="de-DE"/>
       </w:rPr>
-      <w:t>3</w:t>
+      <w:t>5</w:t>
     </w:r>
     <w:r>
       <w:rPr>
@@ -2340,6 +3530,96 @@
     </w:lvl>
   </w:abstractNum>
   <w:abstractNum w:abstractNumId="1" w15:restartNumberingAfterBreak="0">
+    <w:nsid w:val="09552BD1"/>
+    <w:multiLevelType w:val="hybridMultilevel"/>
+    <w:tmpl w:val="B32C20F4"/>
+    <w:lvl w:ilvl="0" w:tplc="75944E2E">
+      <w:start w:val="1"/>
+      <w:numFmt w:val="decimal"/>
+      <w:lvlText w:val="%1."/>
+      <w:lvlJc w:val="left"/>
+      <w:pPr>
+        <w:ind w:left="720" w:hanging="360"/>
+      </w:pPr>
+      <w:rPr>
+        <w:rFonts w:hint="default"/>
+        <w:b w:val="0"/>
+      </w:rPr>
+    </w:lvl>
+    <w:lvl w:ilvl="1" w:tplc="0C070019" w:tentative="1">
+      <w:start w:val="1"/>
+      <w:numFmt w:val="lowerLetter"/>
+      <w:lvlText w:val="%2."/>
+      <w:lvlJc w:val="left"/>
+      <w:pPr>
+        <w:ind w:left="1440" w:hanging="360"/>
+      </w:pPr>
+    </w:lvl>
+    <w:lvl w:ilvl="2" w:tplc="0C07001B" w:tentative="1">
+      <w:start w:val="1"/>
+      <w:numFmt w:val="lowerRoman"/>
+      <w:lvlText w:val="%3."/>
+      <w:lvlJc w:val="right"/>
+      <w:pPr>
+        <w:ind w:left="2160" w:hanging="180"/>
+      </w:pPr>
+    </w:lvl>
+    <w:lvl w:ilvl="3" w:tplc="0C07000F" w:tentative="1">
+      <w:start w:val="1"/>
+      <w:numFmt w:val="decimal"/>
+      <w:lvlText w:val="%4."/>
+      <w:lvlJc w:val="left"/>
+      <w:pPr>
+        <w:ind w:left="2880" w:hanging="360"/>
+      </w:pPr>
+    </w:lvl>
+    <w:lvl w:ilvl="4" w:tplc="0C070019" w:tentative="1">
+      <w:start w:val="1"/>
+      <w:numFmt w:val="lowerLetter"/>
+      <w:lvlText w:val="%5."/>
+      <w:lvlJc w:val="left"/>
+      <w:pPr>
+        <w:ind w:left="3600" w:hanging="360"/>
+      </w:pPr>
+    </w:lvl>
+    <w:lvl w:ilvl="5" w:tplc="0C07001B" w:tentative="1">
+      <w:start w:val="1"/>
+      <w:numFmt w:val="lowerRoman"/>
+      <w:lvlText w:val="%6."/>
+      <w:lvlJc w:val="right"/>
+      <w:pPr>
+        <w:ind w:left="4320" w:hanging="180"/>
+      </w:pPr>
+    </w:lvl>
+    <w:lvl w:ilvl="6" w:tplc="0C07000F" w:tentative="1">
+      <w:start w:val="1"/>
+      <w:numFmt w:val="decimal"/>
+      <w:lvlText w:val="%7."/>
+      <w:lvlJc w:val="left"/>
+      <w:pPr>
+        <w:ind w:left="5040" w:hanging="360"/>
+      </w:pPr>
+    </w:lvl>
+    <w:lvl w:ilvl="7" w:tplc="0C070019" w:tentative="1">
+      <w:start w:val="1"/>
+      <w:numFmt w:val="lowerLetter"/>
+      <w:lvlText w:val="%8."/>
+      <w:lvlJc w:val="left"/>
+      <w:pPr>
+        <w:ind w:left="5760" w:hanging="360"/>
+      </w:pPr>
+    </w:lvl>
+    <w:lvl w:ilvl="8" w:tplc="0C07001B" w:tentative="1">
+      <w:start w:val="1"/>
+      <w:numFmt w:val="lowerRoman"/>
+      <w:lvlText w:val="%9."/>
+      <w:lvlJc w:val="right"/>
+      <w:pPr>
+        <w:ind w:left="6480" w:hanging="180"/>
+      </w:pPr>
+    </w:lvl>
+  </w:abstractNum>
+  <w:abstractNum w:abstractNumId="2" w15:restartNumberingAfterBreak="0">
     <w:nsid w:val="27BE64F3"/>
     <w:multiLevelType w:val="hybridMultilevel"/>
     <w:tmpl w:val="F61055E8"/>
@@ -2428,7 +3708,97 @@
       </w:pPr>
     </w:lvl>
   </w:abstractNum>
-  <w:abstractNum w:abstractNumId="2" w15:restartNumberingAfterBreak="0">
+  <w:abstractNum w:abstractNumId="3" w15:restartNumberingAfterBreak="0">
+    <w:nsid w:val="35D84C0E"/>
+    <w:multiLevelType w:val="hybridMultilevel"/>
+    <w:tmpl w:val="B32C20F4"/>
+    <w:lvl w:ilvl="0" w:tplc="75944E2E">
+      <w:start w:val="1"/>
+      <w:numFmt w:val="decimal"/>
+      <w:lvlText w:val="%1."/>
+      <w:lvlJc w:val="left"/>
+      <w:pPr>
+        <w:ind w:left="720" w:hanging="360"/>
+      </w:pPr>
+      <w:rPr>
+        <w:rFonts w:hint="default"/>
+        <w:b w:val="0"/>
+      </w:rPr>
+    </w:lvl>
+    <w:lvl w:ilvl="1" w:tplc="0C070019" w:tentative="1">
+      <w:start w:val="1"/>
+      <w:numFmt w:val="lowerLetter"/>
+      <w:lvlText w:val="%2."/>
+      <w:lvlJc w:val="left"/>
+      <w:pPr>
+        <w:ind w:left="1440" w:hanging="360"/>
+      </w:pPr>
+    </w:lvl>
+    <w:lvl w:ilvl="2" w:tplc="0C07001B" w:tentative="1">
+      <w:start w:val="1"/>
+      <w:numFmt w:val="lowerRoman"/>
+      <w:lvlText w:val="%3."/>
+      <w:lvlJc w:val="right"/>
+      <w:pPr>
+        <w:ind w:left="2160" w:hanging="180"/>
+      </w:pPr>
+    </w:lvl>
+    <w:lvl w:ilvl="3" w:tplc="0C07000F" w:tentative="1">
+      <w:start w:val="1"/>
+      <w:numFmt w:val="decimal"/>
+      <w:lvlText w:val="%4."/>
+      <w:lvlJc w:val="left"/>
+      <w:pPr>
+        <w:ind w:left="2880" w:hanging="360"/>
+      </w:pPr>
+    </w:lvl>
+    <w:lvl w:ilvl="4" w:tplc="0C070019" w:tentative="1">
+      <w:start w:val="1"/>
+      <w:numFmt w:val="lowerLetter"/>
+      <w:lvlText w:val="%5."/>
+      <w:lvlJc w:val="left"/>
+      <w:pPr>
+        <w:ind w:left="3600" w:hanging="360"/>
+      </w:pPr>
+    </w:lvl>
+    <w:lvl w:ilvl="5" w:tplc="0C07001B" w:tentative="1">
+      <w:start w:val="1"/>
+      <w:numFmt w:val="lowerRoman"/>
+      <w:lvlText w:val="%6."/>
+      <w:lvlJc w:val="right"/>
+      <w:pPr>
+        <w:ind w:left="4320" w:hanging="180"/>
+      </w:pPr>
+    </w:lvl>
+    <w:lvl w:ilvl="6" w:tplc="0C07000F" w:tentative="1">
+      <w:start w:val="1"/>
+      <w:numFmt w:val="decimal"/>
+      <w:lvlText w:val="%7."/>
+      <w:lvlJc w:val="left"/>
+      <w:pPr>
+        <w:ind w:left="5040" w:hanging="360"/>
+      </w:pPr>
+    </w:lvl>
+    <w:lvl w:ilvl="7" w:tplc="0C070019" w:tentative="1">
+      <w:start w:val="1"/>
+      <w:numFmt w:val="lowerLetter"/>
+      <w:lvlText w:val="%8."/>
+      <w:lvlJc w:val="left"/>
+      <w:pPr>
+        <w:ind w:left="5760" w:hanging="360"/>
+      </w:pPr>
+    </w:lvl>
+    <w:lvl w:ilvl="8" w:tplc="0C07001B" w:tentative="1">
+      <w:start w:val="1"/>
+      <w:numFmt w:val="lowerRoman"/>
+      <w:lvlText w:val="%9."/>
+      <w:lvlJc w:val="right"/>
+      <w:pPr>
+        <w:ind w:left="6480" w:hanging="180"/>
+      </w:pPr>
+    </w:lvl>
+  </w:abstractNum>
+  <w:abstractNum w:abstractNumId="4" w15:restartNumberingAfterBreak="0">
     <w:nsid w:val="395104BB"/>
     <w:multiLevelType w:val="hybridMultilevel"/>
     <w:tmpl w:val="6720963E"/>
@@ -2518,7 +3888,187 @@
       </w:pPr>
     </w:lvl>
   </w:abstractNum>
-  <w:abstractNum w:abstractNumId="3" w15:restartNumberingAfterBreak="0">
+  <w:abstractNum w:abstractNumId="5" w15:restartNumberingAfterBreak="0">
+    <w:nsid w:val="416B7746"/>
+    <w:multiLevelType w:val="hybridMultilevel"/>
+    <w:tmpl w:val="B32C20F4"/>
+    <w:lvl w:ilvl="0" w:tplc="75944E2E">
+      <w:start w:val="1"/>
+      <w:numFmt w:val="decimal"/>
+      <w:lvlText w:val="%1."/>
+      <w:lvlJc w:val="left"/>
+      <w:pPr>
+        <w:ind w:left="720" w:hanging="360"/>
+      </w:pPr>
+      <w:rPr>
+        <w:rFonts w:hint="default"/>
+        <w:b w:val="0"/>
+      </w:rPr>
+    </w:lvl>
+    <w:lvl w:ilvl="1" w:tplc="0C070019" w:tentative="1">
+      <w:start w:val="1"/>
+      <w:numFmt w:val="lowerLetter"/>
+      <w:lvlText w:val="%2."/>
+      <w:lvlJc w:val="left"/>
+      <w:pPr>
+        <w:ind w:left="1440" w:hanging="360"/>
+      </w:pPr>
+    </w:lvl>
+    <w:lvl w:ilvl="2" w:tplc="0C07001B" w:tentative="1">
+      <w:start w:val="1"/>
+      <w:numFmt w:val="lowerRoman"/>
+      <w:lvlText w:val="%3."/>
+      <w:lvlJc w:val="right"/>
+      <w:pPr>
+        <w:ind w:left="2160" w:hanging="180"/>
+      </w:pPr>
+    </w:lvl>
+    <w:lvl w:ilvl="3" w:tplc="0C07000F" w:tentative="1">
+      <w:start w:val="1"/>
+      <w:numFmt w:val="decimal"/>
+      <w:lvlText w:val="%4."/>
+      <w:lvlJc w:val="left"/>
+      <w:pPr>
+        <w:ind w:left="2880" w:hanging="360"/>
+      </w:pPr>
+    </w:lvl>
+    <w:lvl w:ilvl="4" w:tplc="0C070019" w:tentative="1">
+      <w:start w:val="1"/>
+      <w:numFmt w:val="lowerLetter"/>
+      <w:lvlText w:val="%5."/>
+      <w:lvlJc w:val="left"/>
+      <w:pPr>
+        <w:ind w:left="3600" w:hanging="360"/>
+      </w:pPr>
+    </w:lvl>
+    <w:lvl w:ilvl="5" w:tplc="0C07001B" w:tentative="1">
+      <w:start w:val="1"/>
+      <w:numFmt w:val="lowerRoman"/>
+      <w:lvlText w:val="%6."/>
+      <w:lvlJc w:val="right"/>
+      <w:pPr>
+        <w:ind w:left="4320" w:hanging="180"/>
+      </w:pPr>
+    </w:lvl>
+    <w:lvl w:ilvl="6" w:tplc="0C07000F" w:tentative="1">
+      <w:start w:val="1"/>
+      <w:numFmt w:val="decimal"/>
+      <w:lvlText w:val="%7."/>
+      <w:lvlJc w:val="left"/>
+      <w:pPr>
+        <w:ind w:left="5040" w:hanging="360"/>
+      </w:pPr>
+    </w:lvl>
+    <w:lvl w:ilvl="7" w:tplc="0C070019" w:tentative="1">
+      <w:start w:val="1"/>
+      <w:numFmt w:val="lowerLetter"/>
+      <w:lvlText w:val="%8."/>
+      <w:lvlJc w:val="left"/>
+      <w:pPr>
+        <w:ind w:left="5760" w:hanging="360"/>
+      </w:pPr>
+    </w:lvl>
+    <w:lvl w:ilvl="8" w:tplc="0C07001B" w:tentative="1">
+      <w:start w:val="1"/>
+      <w:numFmt w:val="lowerRoman"/>
+      <w:lvlText w:val="%9."/>
+      <w:lvlJc w:val="right"/>
+      <w:pPr>
+        <w:ind w:left="6480" w:hanging="180"/>
+      </w:pPr>
+    </w:lvl>
+  </w:abstractNum>
+  <w:abstractNum w:abstractNumId="6" w15:restartNumberingAfterBreak="0">
+    <w:nsid w:val="55C47CF6"/>
+    <w:multiLevelType w:val="hybridMultilevel"/>
+    <w:tmpl w:val="B32C20F4"/>
+    <w:lvl w:ilvl="0" w:tplc="75944E2E">
+      <w:start w:val="1"/>
+      <w:numFmt w:val="decimal"/>
+      <w:lvlText w:val="%1."/>
+      <w:lvlJc w:val="left"/>
+      <w:pPr>
+        <w:ind w:left="720" w:hanging="360"/>
+      </w:pPr>
+      <w:rPr>
+        <w:rFonts w:hint="default"/>
+        <w:b w:val="0"/>
+      </w:rPr>
+    </w:lvl>
+    <w:lvl w:ilvl="1" w:tplc="0C070019" w:tentative="1">
+      <w:start w:val="1"/>
+      <w:numFmt w:val="lowerLetter"/>
+      <w:lvlText w:val="%2."/>
+      <w:lvlJc w:val="left"/>
+      <w:pPr>
+        <w:ind w:left="1440" w:hanging="360"/>
+      </w:pPr>
+    </w:lvl>
+    <w:lvl w:ilvl="2" w:tplc="0C07001B" w:tentative="1">
+      <w:start w:val="1"/>
+      <w:numFmt w:val="lowerRoman"/>
+      <w:lvlText w:val="%3."/>
+      <w:lvlJc w:val="right"/>
+      <w:pPr>
+        <w:ind w:left="2160" w:hanging="180"/>
+      </w:pPr>
+    </w:lvl>
+    <w:lvl w:ilvl="3" w:tplc="0C07000F" w:tentative="1">
+      <w:start w:val="1"/>
+      <w:numFmt w:val="decimal"/>
+      <w:lvlText w:val="%4."/>
+      <w:lvlJc w:val="left"/>
+      <w:pPr>
+        <w:ind w:left="2880" w:hanging="360"/>
+      </w:pPr>
+    </w:lvl>
+    <w:lvl w:ilvl="4" w:tplc="0C070019" w:tentative="1">
+      <w:start w:val="1"/>
+      <w:numFmt w:val="lowerLetter"/>
+      <w:lvlText w:val="%5."/>
+      <w:lvlJc w:val="left"/>
+      <w:pPr>
+        <w:ind w:left="3600" w:hanging="360"/>
+      </w:pPr>
+    </w:lvl>
+    <w:lvl w:ilvl="5" w:tplc="0C07001B" w:tentative="1">
+      <w:start w:val="1"/>
+      <w:numFmt w:val="lowerRoman"/>
+      <w:lvlText w:val="%6."/>
+      <w:lvlJc w:val="right"/>
+      <w:pPr>
+        <w:ind w:left="4320" w:hanging="180"/>
+      </w:pPr>
+    </w:lvl>
+    <w:lvl w:ilvl="6" w:tplc="0C07000F" w:tentative="1">
+      <w:start w:val="1"/>
+      <w:numFmt w:val="decimal"/>
+      <w:lvlText w:val="%7."/>
+      <w:lvlJc w:val="left"/>
+      <w:pPr>
+        <w:ind w:left="5040" w:hanging="360"/>
+      </w:pPr>
+    </w:lvl>
+    <w:lvl w:ilvl="7" w:tplc="0C070019" w:tentative="1">
+      <w:start w:val="1"/>
+      <w:numFmt w:val="lowerLetter"/>
+      <w:lvlText w:val="%8."/>
+      <w:lvlJc w:val="left"/>
+      <w:pPr>
+        <w:ind w:left="5760" w:hanging="360"/>
+      </w:pPr>
+    </w:lvl>
+    <w:lvl w:ilvl="8" w:tplc="0C07001B" w:tentative="1">
+      <w:start w:val="1"/>
+      <w:numFmt w:val="lowerRoman"/>
+      <w:lvlText w:val="%9."/>
+      <w:lvlJc w:val="right"/>
+      <w:pPr>
+        <w:ind w:left="6480" w:hanging="180"/>
+      </w:pPr>
+    </w:lvl>
+  </w:abstractNum>
+  <w:abstractNum w:abstractNumId="7" w15:restartNumberingAfterBreak="0">
     <w:nsid w:val="639B71D3"/>
     <w:multiLevelType w:val="hybridMultilevel"/>
     <w:tmpl w:val="6720963E"/>
@@ -2608,7 +4158,7 @@
       </w:pPr>
     </w:lvl>
   </w:abstractNum>
-  <w:abstractNum w:abstractNumId="4" w15:restartNumberingAfterBreak="0">
+  <w:abstractNum w:abstractNumId="8" w15:restartNumberingAfterBreak="0">
     <w:nsid w:val="71BD336C"/>
     <w:multiLevelType w:val="hybridMultilevel"/>
     <w:tmpl w:val="B32C20F4"/>
@@ -2699,19 +4249,31 @@
     </w:lvl>
   </w:abstractNum>
   <w:num w:numId="1">
-    <w:abstractNumId w:val="3"/>
+    <w:abstractNumId w:val="7"/>
   </w:num>
   <w:num w:numId="2">
-    <w:abstractNumId w:val="1"/>
+    <w:abstractNumId w:val="2"/>
   </w:num>
   <w:num w:numId="3">
-    <w:abstractNumId w:val="2"/>
+    <w:abstractNumId w:val="4"/>
   </w:num>
   <w:num w:numId="4">
     <w:abstractNumId w:val="0"/>
   </w:num>
   <w:num w:numId="5">
-    <w:abstractNumId w:val="4"/>
+    <w:abstractNumId w:val="8"/>
+  </w:num>
+  <w:num w:numId="6">
+    <w:abstractNumId w:val="3"/>
+  </w:num>
+  <w:num w:numId="7">
+    <w:abstractNumId w:val="6"/>
+  </w:num>
+  <w:num w:numId="8">
+    <w:abstractNumId w:val="1"/>
+  </w:num>
+  <w:num w:numId="9">
+    <w:abstractNumId w:val="5"/>
   </w:num>
 </w:numbering>
 </file>
@@ -3534,7 +5096,7 @@
 </file>
 
 <file path=customXml/itemProps1.xml><?xml version="1.0" encoding="utf-8"?>
-<ds:datastoreItem xmlns:ds="http://schemas.openxmlformats.org/officeDocument/2006/customXml" ds:itemID="{5F06003A-4E62-4B94-881B-BC667B0B0D7C}">
+<ds:datastoreItem xmlns:ds="http://schemas.openxmlformats.org/officeDocument/2006/customXml" ds:itemID="{710730E2-3B71-46D4-8750-9F5371E2D9DC}">
   <ds:schemaRefs>
     <ds:schemaRef ds:uri="http://schemas.openxmlformats.org/officeDocument/2006/bibliography"/>
   </ds:schemaRefs>

</xml_diff>